<commit_message>
hdfs'ten data okuyan scriptler eklendi, final rapor'da ilerleme
</commit_message>
<xml_diff>
--- a/bil401_final_report_kerem_elma.docx
+++ b/bil401_final_report_kerem_elma.docx
@@ -6,12 +6,16 @@
       <w:pPr>
         <w:jc w:val="center"/>
         <w:rPr>
+          <w:b/>
+          <w:bCs/>
           <w:sz w:val="40"/>
           <w:szCs w:val="40"/>
         </w:rPr>
       </w:pPr>
       <w:r>
         <w:rPr>
+          <w:b/>
+          <w:bCs/>
           <w:sz w:val="72"/>
           <w:szCs w:val="72"/>
         </w:rPr>
@@ -22,12 +26,16 @@
       <w:pPr>
         <w:jc w:val="center"/>
         <w:rPr>
+          <w:b/>
+          <w:bCs/>
           <w:sz w:val="40"/>
           <w:szCs w:val="40"/>
         </w:rPr>
       </w:pPr>
       <w:r>
         <w:rPr>
+          <w:b/>
+          <w:bCs/>
           <w:sz w:val="40"/>
           <w:szCs w:val="40"/>
         </w:rPr>
@@ -38,6 +46,8 @@
       <w:pPr>
         <w:jc w:val="center"/>
         <w:rPr>
+          <w:b/>
+          <w:bCs/>
           <w:sz w:val="40"/>
           <w:szCs w:val="40"/>
         </w:rPr>
@@ -47,6 +57,8 @@
       <w:pPr>
         <w:jc w:val="center"/>
         <w:rPr>
+          <w:b/>
+          <w:bCs/>
           <w:sz w:val="40"/>
           <w:szCs w:val="40"/>
         </w:rPr>
@@ -56,6 +68,8 @@
       <w:pPr>
         <w:jc w:val="center"/>
         <w:rPr>
+          <w:b/>
+          <w:bCs/>
           <w:sz w:val="40"/>
           <w:szCs w:val="40"/>
         </w:rPr>
@@ -65,6 +79,8 @@
       <w:pPr>
         <w:jc w:val="center"/>
         <w:rPr>
+          <w:b/>
+          <w:bCs/>
           <w:sz w:val="40"/>
           <w:szCs w:val="40"/>
         </w:rPr>
@@ -74,6 +90,8 @@
       <w:pPr>
         <w:jc w:val="center"/>
         <w:rPr>
+          <w:b/>
+          <w:bCs/>
           <w:sz w:val="40"/>
           <w:szCs w:val="40"/>
         </w:rPr>
@@ -83,12 +101,16 @@
       <w:pPr>
         <w:jc w:val="center"/>
         <w:rPr>
+          <w:b/>
+          <w:bCs/>
           <w:sz w:val="36"/>
           <w:szCs w:val="36"/>
         </w:rPr>
       </w:pPr>
       <w:r>
         <w:rPr>
+          <w:b/>
+          <w:bCs/>
           <w:sz w:val="36"/>
           <w:szCs w:val="36"/>
         </w:rPr>
@@ -99,17 +121,401 @@
       <w:pPr>
         <w:jc w:val="center"/>
         <w:rPr>
+          <w:b/>
+          <w:bCs/>
           <w:sz w:val="36"/>
           <w:szCs w:val="36"/>
         </w:rPr>
       </w:pPr>
       <w:r>
         <w:rPr>
+          <w:b/>
+          <w:bCs/>
           <w:sz w:val="36"/>
           <w:szCs w:val="36"/>
         </w:rPr>
         <w:t>Mehmet Eski - 221104095</w:t>
       </w:r>
+    </w:p>
+    <w:p>
+      <w:pPr>
+        <w:jc w:val="center"/>
+        <w:rPr>
+          <w:sz w:val="36"/>
+          <w:szCs w:val="36"/>
+        </w:rPr>
+      </w:pPr>
+    </w:p>
+    <w:p>
+      <w:pPr>
+        <w:jc w:val="center"/>
+        <w:rPr>
+          <w:sz w:val="36"/>
+          <w:szCs w:val="36"/>
+        </w:rPr>
+      </w:pPr>
+    </w:p>
+    <w:p>
+      <w:pPr>
+        <w:jc w:val="center"/>
+        <w:rPr>
+          <w:sz w:val="36"/>
+          <w:szCs w:val="36"/>
+        </w:rPr>
+      </w:pPr>
+    </w:p>
+    <w:p>
+      <w:pPr>
+        <w:jc w:val="center"/>
+        <w:rPr>
+          <w:sz w:val="36"/>
+          <w:szCs w:val="36"/>
+        </w:rPr>
+      </w:pPr>
+    </w:p>
+    <w:p>
+      <w:pPr>
+        <w:jc w:val="center"/>
+        <w:rPr>
+          <w:sz w:val="36"/>
+          <w:szCs w:val="36"/>
+        </w:rPr>
+      </w:pPr>
+    </w:p>
+    <w:p>
+      <w:pPr>
+        <w:jc w:val="center"/>
+        <w:rPr>
+          <w:sz w:val="36"/>
+          <w:szCs w:val="36"/>
+        </w:rPr>
+      </w:pPr>
+    </w:p>
+    <w:p>
+      <w:pPr>
+        <w:jc w:val="center"/>
+        <w:rPr>
+          <w:sz w:val="36"/>
+          <w:szCs w:val="36"/>
+        </w:rPr>
+      </w:pPr>
+    </w:p>
+    <w:p>
+      <w:pPr>
+        <w:jc w:val="center"/>
+        <w:rPr>
+          <w:sz w:val="36"/>
+          <w:szCs w:val="36"/>
+        </w:rPr>
+      </w:pPr>
+    </w:p>
+    <w:p>
+      <w:pPr>
+        <w:jc w:val="center"/>
+        <w:rPr>
+          <w:sz w:val="36"/>
+          <w:szCs w:val="36"/>
+        </w:rPr>
+      </w:pPr>
+    </w:p>
+    <w:p>
+      <w:pPr>
+        <w:jc w:val="center"/>
+        <w:rPr>
+          <w:sz w:val="36"/>
+          <w:szCs w:val="36"/>
+        </w:rPr>
+      </w:pPr>
+    </w:p>
+    <w:p>
+      <w:pPr>
+        <w:jc w:val="center"/>
+        <w:rPr>
+          <w:sz w:val="36"/>
+          <w:szCs w:val="36"/>
+        </w:rPr>
+      </w:pPr>
+    </w:p>
+    <w:p>
+      <w:pPr>
+        <w:jc w:val="center"/>
+        <w:rPr>
+          <w:sz w:val="36"/>
+          <w:szCs w:val="36"/>
+        </w:rPr>
+      </w:pPr>
+    </w:p>
+    <w:p>
+      <w:pPr>
+        <w:jc w:val="center"/>
+        <w:rPr>
+          <w:sz w:val="36"/>
+          <w:szCs w:val="36"/>
+        </w:rPr>
+      </w:pPr>
+    </w:p>
+    <w:p>
+      <w:pPr>
+        <w:jc w:val="center"/>
+        <w:rPr>
+          <w:b/>
+          <w:bCs/>
+          <w:sz w:val="32"/>
+          <w:szCs w:val="32"/>
+        </w:rPr>
+      </w:pPr>
+      <w:r>
+        <w:rPr>
+          <w:b/>
+          <w:bCs/>
+          <w:sz w:val="32"/>
+          <w:szCs w:val="32"/>
+        </w:rPr>
+        <w:t>TABLE OF CONTENT</w:t>
+      </w:r>
+    </w:p>
+    <w:p>
+      <w:pPr>
+        <w:pStyle w:val="ListeParagraf"/>
+        <w:numPr>
+          <w:ilvl w:val="0"/>
+          <w:numId w:val="4"/>
+        </w:numPr>
+        <w:rPr>
+          <w:b/>
+          <w:bCs/>
+          <w:sz w:val="28"/>
+          <w:szCs w:val="28"/>
+        </w:rPr>
+      </w:pPr>
+      <w:r>
+        <w:rPr>
+          <w:b/>
+          <w:bCs/>
+          <w:sz w:val="28"/>
+          <w:szCs w:val="28"/>
+        </w:rPr>
+        <w:t>Introduction</w:t>
+      </w:r>
+    </w:p>
+    <w:p>
+      <w:pPr>
+        <w:pStyle w:val="ListeParagraf"/>
+        <w:numPr>
+          <w:ilvl w:val="0"/>
+          <w:numId w:val="4"/>
+        </w:numPr>
+        <w:rPr>
+          <w:b/>
+          <w:bCs/>
+          <w:sz w:val="28"/>
+          <w:szCs w:val="28"/>
+        </w:rPr>
+      </w:pPr>
+      <w:r>
+        <w:rPr>
+          <w:b/>
+          <w:bCs/>
+          <w:sz w:val="28"/>
+          <w:szCs w:val="28"/>
+        </w:rPr>
+        <w:t>Codebase and Materials</w:t>
+      </w:r>
+    </w:p>
+    <w:p>
+      <w:pPr>
+        <w:pStyle w:val="ListeParagraf"/>
+        <w:numPr>
+          <w:ilvl w:val="0"/>
+          <w:numId w:val="4"/>
+        </w:numPr>
+        <w:rPr>
+          <w:b/>
+          <w:bCs/>
+          <w:sz w:val="28"/>
+          <w:szCs w:val="28"/>
+        </w:rPr>
+      </w:pPr>
+      <w:r>
+        <w:rPr>
+          <w:b/>
+          <w:bCs/>
+          <w:sz w:val="28"/>
+          <w:szCs w:val="28"/>
+        </w:rPr>
+        <w:t>Platform Details</w:t>
+      </w:r>
+    </w:p>
+    <w:p>
+      <w:pPr>
+        <w:pStyle w:val="ListeParagraf"/>
+        <w:numPr>
+          <w:ilvl w:val="0"/>
+          <w:numId w:val="4"/>
+        </w:numPr>
+        <w:rPr>
+          <w:b/>
+          <w:bCs/>
+          <w:sz w:val="28"/>
+          <w:szCs w:val="28"/>
+        </w:rPr>
+      </w:pPr>
+      <w:r>
+        <w:rPr>
+          <w:b/>
+          <w:bCs/>
+          <w:sz w:val="28"/>
+          <w:szCs w:val="28"/>
+        </w:rPr>
+        <w:t>Results</w:t>
+      </w:r>
+    </w:p>
+    <w:p>
+      <w:pPr>
+        <w:pStyle w:val="ListeParagraf"/>
+        <w:numPr>
+          <w:ilvl w:val="1"/>
+          <w:numId w:val="4"/>
+        </w:numPr>
+        <w:rPr>
+          <w:b/>
+          <w:bCs/>
+          <w:sz w:val="28"/>
+          <w:szCs w:val="28"/>
+        </w:rPr>
+      </w:pPr>
+      <w:r>
+        <w:rPr>
+          <w:b/>
+          <w:bCs/>
+          <w:sz w:val="28"/>
+          <w:szCs w:val="28"/>
+        </w:rPr>
+        <w:t>Read Rate and Memory Usage</w:t>
+      </w:r>
+    </w:p>
+    <w:p>
+      <w:pPr>
+        <w:pStyle w:val="ListeParagraf"/>
+        <w:numPr>
+          <w:ilvl w:val="1"/>
+          <w:numId w:val="4"/>
+        </w:numPr>
+        <w:rPr>
+          <w:b/>
+          <w:bCs/>
+          <w:sz w:val="28"/>
+          <w:szCs w:val="28"/>
+        </w:rPr>
+      </w:pPr>
+      <w:r>
+        <w:rPr>
+          <w:b/>
+          <w:bCs/>
+          <w:sz w:val="28"/>
+          <w:szCs w:val="28"/>
+        </w:rPr>
+        <w:t>File Size</w:t>
+      </w:r>
+    </w:p>
+    <w:p>
+      <w:pPr>
+        <w:pStyle w:val="ListeParagraf"/>
+        <w:numPr>
+          <w:ilvl w:val="1"/>
+          <w:numId w:val="4"/>
+        </w:numPr>
+        <w:rPr>
+          <w:b/>
+          <w:bCs/>
+          <w:sz w:val="28"/>
+          <w:szCs w:val="28"/>
+        </w:rPr>
+      </w:pPr>
+      <w:r>
+        <w:rPr>
+          <w:b/>
+          <w:bCs/>
+          <w:sz w:val="28"/>
+          <w:szCs w:val="28"/>
+        </w:rPr>
+        <w:t>Relocation Time</w:t>
+      </w:r>
+    </w:p>
+    <w:p>
+      <w:pPr>
+        <w:pStyle w:val="ListeParagraf"/>
+        <w:numPr>
+          <w:ilvl w:val="1"/>
+          <w:numId w:val="4"/>
+        </w:numPr>
+        <w:rPr>
+          <w:b/>
+          <w:bCs/>
+          <w:sz w:val="28"/>
+          <w:szCs w:val="28"/>
+        </w:rPr>
+      </w:pPr>
+      <w:r>
+        <w:rPr>
+          <w:b/>
+          <w:bCs/>
+          <w:sz w:val="28"/>
+          <w:szCs w:val="28"/>
+        </w:rPr>
+        <w:t>Disk I/O Performance</w:t>
+      </w:r>
+    </w:p>
+    <w:p>
+      <w:pPr>
+        <w:pStyle w:val="ListeParagraf"/>
+        <w:numPr>
+          <w:ilvl w:val="1"/>
+          <w:numId w:val="4"/>
+        </w:numPr>
+        <w:rPr>
+          <w:b/>
+          <w:bCs/>
+          <w:sz w:val="28"/>
+          <w:szCs w:val="28"/>
+        </w:rPr>
+      </w:pPr>
+      <w:r>
+        <w:rPr>
+          <w:b/>
+          <w:bCs/>
+          <w:sz w:val="28"/>
+          <w:szCs w:val="28"/>
+        </w:rPr>
+        <w:t>Compression Ratio</w:t>
+      </w:r>
+    </w:p>
+    <w:p>
+      <w:pPr>
+        <w:jc w:val="center"/>
+        <w:rPr>
+          <w:sz w:val="36"/>
+          <w:szCs w:val="36"/>
+        </w:rPr>
+      </w:pPr>
+    </w:p>
+    <w:p>
+      <w:pPr>
+        <w:jc w:val="center"/>
+        <w:rPr>
+          <w:sz w:val="36"/>
+          <w:szCs w:val="36"/>
+        </w:rPr>
+      </w:pPr>
+    </w:p>
+    <w:p>
+      <w:pPr>
+        <w:jc w:val="center"/>
+        <w:rPr>
+          <w:sz w:val="36"/>
+          <w:szCs w:val="36"/>
+        </w:rPr>
+      </w:pPr>
     </w:p>
     <w:p>
       <w:pPr>
@@ -240,7 +646,6 @@
           <w:sz w:val="32"/>
           <w:szCs w:val="32"/>
         </w:rPr>
-        <w:lastRenderedPageBreak/>
         <w:t>Introduction</w:t>
       </w:r>
     </w:p>
@@ -566,7 +971,15 @@
           <w:sz w:val="24"/>
           <w:szCs w:val="24"/>
         </w:rPr>
-        <w:t xml:space="preserve"> because it is quite common and convenient to use for storage and management in big data processing environments. Its distributed processing is suitable for parallel processing. It is also important that it is compatible with the data formats we will be using. Since we are using Hadoop, we used a cluster infrastructure. Hadoop's big data processing power comes from its ability to perform parallel processing on multiple machines (nodes).</w:t>
+        <w:t xml:space="preserve"> because it is quite common and convenient to use for storage and management in big data processing environments. Its distributed processing is suitable for parallel processing. It is also important that it is compatible with the data formats we will be using. Since we are using Hadoop, we used a cluster </w:t>
+      </w:r>
+      <w:r>
+        <w:rPr>
+          <w:sz w:val="24"/>
+          <w:szCs w:val="24"/>
+        </w:rPr>
+        <w:lastRenderedPageBreak/>
+        <w:t>infrastructure. Hadoop's big data processing power comes from its ability to perform parallel processing on multiple machines (nodes).</w:t>
       </w:r>
     </w:p>
     <w:p>
@@ -582,7 +995,6 @@
           <w:sz w:val="24"/>
           <w:szCs w:val="24"/>
         </w:rPr>
-        <w:lastRenderedPageBreak/>
         <w:t>For data management, we chose Apache Hive, a SQL-like query language used for big data analytics on Hadoop. It stores data on HDFS and performs fast analysis with distributed processing power. Hive is a tool built on top of the Hadoop cluster. Therefore, because of Hive, we used the distributed computing infrastructure in the Hadoop cluster in the background.</w:t>
       </w:r>
     </w:p>
@@ -623,28 +1035,14 @@
           <w:sz w:val="24"/>
           <w:szCs w:val="24"/>
         </w:rPr>
-        <w:t xml:space="preserve">The tests were performed on a local machine without any storage or database, and metrics such as memory usage, read speed, and </w:t>
-      </w:r>
-      <w:r>
-        <w:rPr>
-          <w:sz w:val="24"/>
-          <w:szCs w:val="24"/>
-        </w:rPr>
-        <w:t>total size</w:t>
-      </w:r>
-      <w:r>
-        <w:rPr>
-          <w:sz w:val="24"/>
-          <w:szCs w:val="24"/>
-        </w:rPr>
-        <w:t xml:space="preserve"> were used: If we examine them in order</w:t>
-      </w:r>
-      <w:r>
-        <w:rPr>
-          <w:sz w:val="24"/>
-          <w:szCs w:val="24"/>
-        </w:rPr>
-        <w:t>:</w:t>
+        <w:t>The results obtained with different metrics for data processed in different formats are given in the following</w:t>
+      </w:r>
+      <w:r>
+        <w:rPr>
+          <w:sz w:val="24"/>
+          <w:szCs w:val="24"/>
+        </w:rPr>
+        <w:t xml:space="preserve"> sections:</w:t>
       </w:r>
     </w:p>
     <w:p>
@@ -701,44 +1099,47 @@
           <w:sz w:val="24"/>
           <w:szCs w:val="24"/>
         </w:rPr>
-        <w:t>The following outputs show how many seconds it took to read the file and the memory usage during that time.</w:t>
-      </w:r>
-    </w:p>
-    <w:bookmarkEnd w:id="0"/>
+        <w:t>The following outputs show how many seconds it took to read the file and the memory usage during that time</w:t>
+      </w:r>
+      <w:bookmarkEnd w:id="0"/>
+      <w:r>
+        <w:rPr>
+          <w:sz w:val="24"/>
+          <w:szCs w:val="24"/>
+        </w:rPr>
+        <w:t xml:space="preserve"> </w:t>
+      </w:r>
+      <w:r>
+        <w:rPr>
+          <w:sz w:val="24"/>
+          <w:szCs w:val="24"/>
+        </w:rPr>
+        <w:t>on a local machine without any storage or database</w:t>
+      </w:r>
+      <w:r>
+        <w:rPr>
+          <w:sz w:val="24"/>
+          <w:szCs w:val="24"/>
+        </w:rPr>
+        <w:t>:</w:t>
+      </w:r>
+    </w:p>
     <w:p>
       <w:pPr>
         <w:ind w:left="1416"/>
         <w:rPr>
-          <w:sz w:val="24"/>
-          <w:szCs w:val="24"/>
-        </w:rPr>
-      </w:pPr>
-      <w:r>
-        <w:rPr>
-          <w:sz w:val="24"/>
-          <w:szCs w:val="24"/>
-        </w:rPr>
-        <w:t>BURADAKİ DEĞERLER DEĞİŞECEKTİR.</w:t>
-      </w:r>
-    </w:p>
-    <w:p>
-      <w:pPr>
-        <w:ind w:left="1416"/>
-        <w:rPr>
-          <w:noProof/>
-        </w:rPr>
-      </w:pPr>
-      <w:r>
-        <w:rPr>
-          <w:noProof/>
-          <w:sz w:val="28"/>
-          <w:szCs w:val="28"/>
+          <w:noProof/>
+        </w:rPr>
+      </w:pPr>
+      <w:r>
+        <w:rPr>
+          <w:noProof/>
         </w:rPr>
         <w:drawing>
-          <wp:inline distT="0" distB="0" distL="0" distR="0" wp14:anchorId="1435BFCB" wp14:editId="6C8A0225">
-            <wp:extent cx="4953691" cy="752580"/>
+          <wp:inline distT="0" distB="0" distL="0" distR="0" wp14:anchorId="2C257420" wp14:editId="6AC12F85">
+            <wp:extent cx="4925112" cy="771633"/>
             <wp:effectExtent l="0" t="0" r="0" b="9525"/>
-            <wp:docPr id="364729752" name="Resim 1" descr="metin, ekran görüntüsü, yazı tipi, çizgi içeren bir resim&#10;&#10;Yapay zeka tarafından oluşturulan içerik yanlış olabilir."/>
+            <wp:docPr id="139684545" name="Resim 1" descr="metin, ekran görüntüsü, yazı tipi, çizgi içeren bir resim&#10;&#10;Yapay zeka tarafından oluşturulan içerik yanlış olabilir."/>
             <wp:cNvGraphicFramePr>
               <a:graphicFrameLocks xmlns:a="http://schemas.openxmlformats.org/drawingml/2006/main" noChangeAspect="1"/>
             </wp:cNvGraphicFramePr>
@@ -746,7 +1147,7 @@
               <a:graphicData uri="http://schemas.openxmlformats.org/drawingml/2006/picture">
                 <pic:pic xmlns:pic="http://schemas.openxmlformats.org/drawingml/2006/picture">
                   <pic:nvPicPr>
-                    <pic:cNvPr id="364729752" name="Resim 1" descr="metin, ekran görüntüsü, yazı tipi, çizgi içeren bir resim&#10;&#10;Yapay zeka tarafından oluşturulan içerik yanlış olabilir."/>
+                    <pic:cNvPr id="139684545" name="Resim 1" descr="metin, ekran görüntüsü, yazı tipi, çizgi içeren bir resim&#10;&#10;Yapay zeka tarafından oluşturulan içerik yanlış olabilir."/>
                     <pic:cNvPicPr/>
                   </pic:nvPicPr>
                   <pic:blipFill>
@@ -758,7 +1159,7 @@
                   <pic:spPr>
                     <a:xfrm>
                       <a:off x="0" y="0"/>
-                      <a:ext cx="4953691" cy="752580"/>
+                      <a:ext cx="4925112" cy="771633"/>
                     </a:xfrm>
                     <a:prstGeom prst="rect">
                       <a:avLst/>
@@ -779,14 +1180,12 @@
       <w:r>
         <w:rPr>
           <w:noProof/>
-          <w:sz w:val="28"/>
-          <w:szCs w:val="28"/>
         </w:rPr>
         <w:drawing>
-          <wp:inline distT="0" distB="0" distL="0" distR="0" wp14:anchorId="3D448053" wp14:editId="52CCF824">
-            <wp:extent cx="4925112" cy="743054"/>
-            <wp:effectExtent l="0" t="0" r="0" b="0"/>
-            <wp:docPr id="1217867380" name="Resim 1" descr="metin, ekran görüntüsü, yazı tipi, çizgi içeren bir resim&#10;&#10;Yapay zeka tarafından oluşturulan içerik yanlış olabilir."/>
+          <wp:inline distT="0" distB="0" distL="0" distR="0" wp14:anchorId="046A71AC" wp14:editId="07CB77F1">
+            <wp:extent cx="4963218" cy="781159"/>
+            <wp:effectExtent l="0" t="0" r="8890" b="0"/>
+            <wp:docPr id="14316892" name="Resim 1" descr="ekran görüntüsü, metin, yazı tipi, çizgi içeren bir resim&#10;&#10;Yapay zeka tarafından oluşturulan içerik yanlış olabilir."/>
             <wp:cNvGraphicFramePr>
               <a:graphicFrameLocks xmlns:a="http://schemas.openxmlformats.org/drawingml/2006/main" noChangeAspect="1"/>
             </wp:cNvGraphicFramePr>
@@ -794,7 +1193,7 @@
               <a:graphicData uri="http://schemas.openxmlformats.org/drawingml/2006/picture">
                 <pic:pic xmlns:pic="http://schemas.openxmlformats.org/drawingml/2006/picture">
                   <pic:nvPicPr>
-                    <pic:cNvPr id="1217867380" name="Resim 1" descr="metin, ekran görüntüsü, yazı tipi, çizgi içeren bir resim&#10;&#10;Yapay zeka tarafından oluşturulan içerik yanlış olabilir."/>
+                    <pic:cNvPr id="14316892" name="Resim 1" descr="ekran görüntüsü, metin, yazı tipi, çizgi içeren bir resim&#10;&#10;Yapay zeka tarafından oluşturulan içerik yanlış olabilir."/>
                     <pic:cNvPicPr/>
                   </pic:nvPicPr>
                   <pic:blipFill>
@@ -806,7 +1205,7 @@
                   <pic:spPr>
                     <a:xfrm>
                       <a:off x="0" y="0"/>
-                      <a:ext cx="4925112" cy="743054"/>
+                      <a:ext cx="4963218" cy="781159"/>
                     </a:xfrm>
                     <a:prstGeom prst="rect">
                       <a:avLst/>
@@ -829,10 +1228,10 @@
           <w:noProof/>
         </w:rPr>
         <w:drawing>
-          <wp:inline distT="0" distB="0" distL="0" distR="0" wp14:anchorId="638F9433" wp14:editId="1C5956BA">
-            <wp:extent cx="4915586" cy="771633"/>
+          <wp:inline distT="0" distB="0" distL="0" distR="0" wp14:anchorId="584471D0" wp14:editId="2A716385">
+            <wp:extent cx="4877481" cy="771633"/>
             <wp:effectExtent l="0" t="0" r="0" b="9525"/>
-            <wp:docPr id="971289599" name="Resim 1" descr="metin, ekran görüntüsü, yazı tipi, çizgi içeren bir resim&#10;&#10;Yapay zeka tarafından oluşturulan içerik yanlış olabilir."/>
+            <wp:docPr id="67169283" name="Resim 1" descr="metin, ekran görüntüsü, yazı tipi, çizgi içeren bir resim&#10;&#10;Yapay zeka tarafından oluşturulan içerik yanlış olabilir."/>
             <wp:cNvGraphicFramePr>
               <a:graphicFrameLocks xmlns:a="http://schemas.openxmlformats.org/drawingml/2006/main" noChangeAspect="1"/>
             </wp:cNvGraphicFramePr>
@@ -840,7 +1239,7 @@
               <a:graphicData uri="http://schemas.openxmlformats.org/drawingml/2006/picture">
                 <pic:pic xmlns:pic="http://schemas.openxmlformats.org/drawingml/2006/picture">
                   <pic:nvPicPr>
-                    <pic:cNvPr id="971289599" name="Resim 1" descr="metin, ekran görüntüsü, yazı tipi, çizgi içeren bir resim&#10;&#10;Yapay zeka tarafından oluşturulan içerik yanlış olabilir."/>
+                    <pic:cNvPr id="67169283" name="Resim 1" descr="metin, ekran görüntüsü, yazı tipi, çizgi içeren bir resim&#10;&#10;Yapay zeka tarafından oluşturulan içerik yanlış olabilir."/>
                     <pic:cNvPicPr/>
                   </pic:nvPicPr>
                   <pic:blipFill>
@@ -852,7 +1251,7 @@
                   <pic:spPr>
                     <a:xfrm>
                       <a:off x="0" y="0"/>
-                      <a:ext cx="4915586" cy="771633"/>
+                      <a:ext cx="4877481" cy="771633"/>
                     </a:xfrm>
                     <a:prstGeom prst="rect">
                       <a:avLst/>
@@ -875,10 +1274,10 @@
           <w:noProof/>
         </w:rPr>
         <w:drawing>
-          <wp:inline distT="0" distB="0" distL="0" distR="0" wp14:anchorId="5601D4C5" wp14:editId="2DDF1F2D">
-            <wp:extent cx="4896533" cy="800212"/>
-            <wp:effectExtent l="0" t="0" r="0" b="0"/>
-            <wp:docPr id="183900800" name="Resim 1" descr="metin, ekran görüntüsü, yazı tipi, çizgi içeren bir resim&#10;&#10;Yapay zeka tarafından oluşturulan içerik yanlış olabilir."/>
+          <wp:inline distT="0" distB="0" distL="0" distR="0" wp14:anchorId="55C75D8A" wp14:editId="7FA434D4">
+            <wp:extent cx="4915586" cy="790685"/>
+            <wp:effectExtent l="0" t="0" r="0" b="9525"/>
+            <wp:docPr id="198044670" name="Resim 1" descr="metin, ekran görüntüsü, yazı tipi, çizgi içeren bir resim&#10;&#10;Yapay zeka tarafından oluşturulan içerik yanlış olabilir."/>
             <wp:cNvGraphicFramePr>
               <a:graphicFrameLocks xmlns:a="http://schemas.openxmlformats.org/drawingml/2006/main" noChangeAspect="1"/>
             </wp:cNvGraphicFramePr>
@@ -886,7 +1285,7 @@
               <a:graphicData uri="http://schemas.openxmlformats.org/drawingml/2006/picture">
                 <pic:pic xmlns:pic="http://schemas.openxmlformats.org/drawingml/2006/picture">
                   <pic:nvPicPr>
-                    <pic:cNvPr id="183900800" name="Resim 1" descr="metin, ekran görüntüsü, yazı tipi, çizgi içeren bir resim&#10;&#10;Yapay zeka tarafından oluşturulan içerik yanlış olabilir."/>
+                    <pic:cNvPr id="198044670" name="Resim 1" descr="metin, ekran görüntüsü, yazı tipi, çizgi içeren bir resim&#10;&#10;Yapay zeka tarafından oluşturulan içerik yanlış olabilir."/>
                     <pic:cNvPicPr/>
                   </pic:nvPicPr>
                   <pic:blipFill>
@@ -898,7 +1297,7 @@
                   <pic:spPr>
                     <a:xfrm>
                       <a:off x="0" y="0"/>
-                      <a:ext cx="4896533" cy="800212"/>
+                      <a:ext cx="4915586" cy="790685"/>
                     </a:xfrm>
                     <a:prstGeom prst="rect">
                       <a:avLst/>
@@ -974,6 +1373,14 @@
           <w:sz w:val="24"/>
           <w:szCs w:val="24"/>
         </w:rPr>
+        <w:t xml:space="preserve"> and XML</w:t>
+      </w:r>
+      <w:r>
+        <w:rPr>
+          <w:noProof/>
+          <w:sz w:val="24"/>
+          <w:szCs w:val="24"/>
+        </w:rPr>
         <w:t xml:space="preserve"> format. </w:t>
       </w:r>
       <w:r>
@@ -1038,7 +1445,23 @@
           <w:sz w:val="24"/>
           <w:szCs w:val="24"/>
         </w:rPr>
-        <w:t xml:space="preserve">t the same time, reading times are much shorter thanks to their compressed format. Therefore, when looking at the read speed metric, using </w:t>
+        <w:t xml:space="preserve">t the same time, reading times are much shorter </w:t>
+      </w:r>
+      <w:r>
+        <w:rPr>
+          <w:noProof/>
+          <w:sz w:val="24"/>
+          <w:szCs w:val="24"/>
+        </w:rPr>
+        <w:t xml:space="preserve">due </w:t>
+      </w:r>
+      <w:r>
+        <w:rPr>
+          <w:noProof/>
+          <w:sz w:val="24"/>
+          <w:szCs w:val="24"/>
+        </w:rPr>
+        <w:t xml:space="preserve">to their compressed format. Therefore, when looking at the read speed metric, using </w:t>
       </w:r>
       <w:r>
         <w:rPr>
@@ -1070,71 +1493,55 @@
           <w:sz w:val="24"/>
           <w:szCs w:val="24"/>
         </w:rPr>
-        <w:t>arquet can be seen as an optimal solution.</w:t>
-      </w:r>
-      <w:r>
-        <w:rPr>
-          <w:noProof/>
-          <w:sz w:val="24"/>
-          <w:szCs w:val="24"/>
-        </w:rPr>
-        <w:t xml:space="preserve"> A</w:t>
-      </w:r>
-      <w:r>
-        <w:rPr>
-          <w:noProof/>
-          <w:sz w:val="24"/>
-          <w:szCs w:val="24"/>
-        </w:rPr>
-        <w:t>t the same time, the X</w:t>
-      </w:r>
-      <w:r>
-        <w:rPr>
-          <w:noProof/>
-          <w:sz w:val="24"/>
-          <w:szCs w:val="24"/>
-        </w:rPr>
-        <w:t>ML</w:t>
-      </w:r>
-      <w:r>
-        <w:rPr>
-          <w:noProof/>
-          <w:sz w:val="24"/>
-          <w:szCs w:val="24"/>
-        </w:rPr>
-        <w:t xml:space="preserve"> formatted file is also read in a very short time, but in scenarios where the data grows even larger, it will be more difficult to read a text-based file, so again </w:t>
-      </w:r>
-      <w:r>
-        <w:rPr>
-          <w:noProof/>
-          <w:sz w:val="24"/>
-          <w:szCs w:val="24"/>
-        </w:rPr>
-        <w:t>A</w:t>
-      </w:r>
-      <w:r>
-        <w:rPr>
-          <w:noProof/>
-          <w:sz w:val="24"/>
-          <w:szCs w:val="24"/>
-        </w:rPr>
-        <w:t xml:space="preserve">vro and </w:t>
-      </w:r>
-      <w:r>
-        <w:rPr>
-          <w:noProof/>
-          <w:sz w:val="24"/>
-          <w:szCs w:val="24"/>
-        </w:rPr>
-        <w:t>P</w:t>
-      </w:r>
-      <w:r>
-        <w:rPr>
-          <w:noProof/>
-          <w:sz w:val="24"/>
-          <w:szCs w:val="24"/>
-        </w:rPr>
-        <w:t>arquet will be more optimal.</w:t>
+        <w:t>arquet can be seen as an optimal solution</w:t>
+      </w:r>
+      <w:r>
+        <w:rPr>
+          <w:noProof/>
+          <w:sz w:val="24"/>
+          <w:szCs w:val="24"/>
+        </w:rPr>
+        <w:t xml:space="preserve">. </w:t>
+      </w:r>
+      <w:r>
+        <w:rPr>
+          <w:noProof/>
+          <w:sz w:val="24"/>
+          <w:szCs w:val="24"/>
+        </w:rPr>
+        <w:t xml:space="preserve">In datasets, as the size is small, the read times of different formats are quite close to each other, but as the size difference increases, this read speed difference increases for text-based formats such as </w:t>
+      </w:r>
+      <w:r>
+        <w:rPr>
+          <w:noProof/>
+          <w:sz w:val="24"/>
+          <w:szCs w:val="24"/>
+        </w:rPr>
+        <w:t>XML</w:t>
+      </w:r>
+      <w:r>
+        <w:rPr>
+          <w:noProof/>
+          <w:sz w:val="24"/>
+          <w:szCs w:val="24"/>
+        </w:rPr>
+        <w:t xml:space="preserve"> and </w:t>
+      </w:r>
+      <w:r>
+        <w:rPr>
+          <w:noProof/>
+          <w:sz w:val="24"/>
+          <w:szCs w:val="24"/>
+        </w:rPr>
+        <w:t>JSON</w:t>
+      </w:r>
+      <w:r>
+        <w:rPr>
+          <w:noProof/>
+          <w:sz w:val="24"/>
+          <w:szCs w:val="24"/>
+        </w:rPr>
+        <w:t>.</w:t>
       </w:r>
     </w:p>
     <w:p>
@@ -1152,7 +1559,7 @@
           <w:sz w:val="24"/>
           <w:szCs w:val="24"/>
         </w:rPr>
-        <w:t xml:space="preserve">Parquet, dördünün arasında bellek kullanımı en az olan formattır. Diskten okuma süresi optimize bir biçimde çalışmaktadır çünkü schema bazlı ve ilgili </w:t>
+        <w:t xml:space="preserve">Parquet has the lowest memory usage of the four. It optimizes disk read time because it reads schema-based and related columns. Low memory </w:t>
       </w:r>
       <w:r>
         <w:rPr>
@@ -1161,31 +1568,31 @@
           <w:szCs w:val="24"/>
         </w:rPr>
         <w:lastRenderedPageBreak/>
-        <w:t>kolonları okumasından dolayıdır. Düşük bellek tüketimi ile büyük veri setleri ile çalışırken avantajlı olabilmektedir. Diğerlerine baktığımızda ise Avro da JSON ve XML kadar çok bellek kullanmıştır ama yine de okuma süresi diğerlerine göre düşüktür çünkü yine Parquet gibi schema bazlı olup sıkıştırılabilir oluşu bu alanda onu öne çıkarmaktadır.</w:t>
-      </w:r>
-    </w:p>
-    <w:p>
-      <w:pPr>
-        <w:pStyle w:val="ListeParagraf"/>
-        <w:numPr>
-          <w:ilvl w:val="0"/>
-          <w:numId w:val="2"/>
-        </w:numPr>
-        <w:rPr>
-          <w:noProof/>
-          <w:sz w:val="24"/>
-          <w:szCs w:val="24"/>
-        </w:rPr>
-      </w:pPr>
-      <w:r>
-        <w:rPr>
-          <w:b/>
-          <w:bCs/>
-          <w:noProof/>
-          <w:sz w:val="24"/>
-          <w:szCs w:val="24"/>
-        </w:rPr>
-        <w:t>File Size:</w:t>
+        <w:t xml:space="preserve">consumption can be advantageous when working with large data sets. When we look at the others, </w:t>
+      </w:r>
+      <w:r>
+        <w:rPr>
+          <w:noProof/>
+          <w:sz w:val="24"/>
+          <w:szCs w:val="24"/>
+        </w:rPr>
+        <w:t>Avro format</w:t>
+      </w:r>
+      <w:r>
+        <w:rPr>
+          <w:noProof/>
+          <w:sz w:val="24"/>
+          <w:szCs w:val="24"/>
+        </w:rPr>
+        <w:t xml:space="preserve"> also uses as much memory as JSON</w:t>
+      </w:r>
+      <w:r>
+        <w:rPr>
+          <w:noProof/>
+          <w:sz w:val="24"/>
+          <w:szCs w:val="24"/>
+        </w:rPr>
+        <w:t xml:space="preserve"> and </w:t>
       </w:r>
     </w:p>
     <w:p>
@@ -1203,39 +1610,31 @@
           <w:sz w:val="24"/>
           <w:szCs w:val="24"/>
         </w:rPr>
-        <w:t xml:space="preserve">After the files are created by the </w:t>
-      </w:r>
-      <w:r>
-        <w:rPr>
-          <w:noProof/>
-          <w:sz w:val="24"/>
-          <w:szCs w:val="24"/>
-        </w:rPr>
-        <w:t>file converter</w:t>
-      </w:r>
-      <w:r>
-        <w:rPr>
-          <w:noProof/>
-          <w:sz w:val="24"/>
-          <w:szCs w:val="24"/>
-        </w:rPr>
-        <w:t xml:space="preserve">, they keep the same data content in </w:t>
-      </w:r>
-      <w:r>
-        <w:rPr>
-          <w:noProof/>
-          <w:sz w:val="24"/>
-          <w:szCs w:val="24"/>
-        </w:rPr>
-        <w:t xml:space="preserve">just </w:t>
-      </w:r>
-      <w:r>
-        <w:rPr>
-          <w:noProof/>
-          <w:sz w:val="24"/>
-          <w:szCs w:val="24"/>
-        </w:rPr>
-        <w:t>different formats. After this conversion, the sizes of the files are as follows:</w:t>
+        <w:t>XML</w:t>
+      </w:r>
+      <w:r>
+        <w:rPr>
+          <w:noProof/>
+          <w:sz w:val="24"/>
+          <w:szCs w:val="24"/>
+        </w:rPr>
+        <w:t xml:space="preserve">, but still has a lower read time than </w:t>
+      </w:r>
+      <w:r>
+        <w:rPr>
+          <w:noProof/>
+          <w:sz w:val="24"/>
+          <w:szCs w:val="24"/>
+        </w:rPr>
+        <w:t xml:space="preserve">them </w:t>
+      </w:r>
+      <w:r>
+        <w:rPr>
+          <w:noProof/>
+          <w:sz w:val="24"/>
+          <w:szCs w:val="24"/>
+        </w:rPr>
+        <w:t>because, like Parquet, it is schema-based and compressible, which makes it stand out in this field.</w:t>
       </w:r>
     </w:p>
     <w:p>
@@ -1247,33 +1646,52 @@
           <w:szCs w:val="24"/>
         </w:rPr>
       </w:pPr>
-      <w:r>
-        <w:rPr>
-          <w:noProof/>
-          <w:sz w:val="24"/>
-          <w:szCs w:val="24"/>
-        </w:rPr>
-        <w:t>BURADAKİ DEĞERLER DEĞİŞECEKTİR.</w:t>
-      </w:r>
     </w:p>
     <w:p>
       <w:pPr>
         <w:ind w:left="1416"/>
         <w:rPr>
           <w:noProof/>
-          <w:sz w:val="24"/>
-          <w:szCs w:val="24"/>
-        </w:rPr>
-      </w:pPr>
+        </w:rPr>
+      </w:pPr>
+      <w:r>
+        <w:rPr>
+          <w:noProof/>
+          <w:sz w:val="24"/>
+          <w:szCs w:val="24"/>
+        </w:rPr>
+        <w:t>As we mentioned, we used Hadoop's HDFS for storage. With HDFS, processing, storing and managing big data has become much easier. The outputs below show how many seconds it takes to read a file through an HDFS server and the memory usage during that time</w:t>
+      </w:r>
+      <w:r>
+        <w:rPr>
+          <w:sz w:val="24"/>
+          <w:szCs w:val="24"/>
+        </w:rPr>
+        <w:t>:</w:t>
+      </w:r>
+      <w:r>
+        <w:rPr>
+          <w:sz w:val="24"/>
+          <w:szCs w:val="24"/>
+        </w:rPr>
+        <w:br/>
+      </w:r>
+      <w:r>
+        <w:rPr>
+          <w:sz w:val="24"/>
+          <w:szCs w:val="24"/>
+        </w:rPr>
+        <w:br/>
+      </w:r>
       <w:r>
         <w:rPr>
           <w:noProof/>
         </w:rPr>
         <w:drawing>
-          <wp:inline distT="0" distB="0" distL="0" distR="0" wp14:anchorId="106FCDF7" wp14:editId="779F4A6E">
-            <wp:extent cx="5514286" cy="1019048"/>
+          <wp:inline distT="0" distB="0" distL="0" distR="0" wp14:anchorId="6CC0315D" wp14:editId="2432B45F">
+            <wp:extent cx="4923809" cy="809524"/>
             <wp:effectExtent l="0" t="0" r="0" b="0"/>
-            <wp:docPr id="972032969" name="Resim 1" descr="metin, ekran görüntüsü, yazı tipi içeren bir resim&#10;&#10;Yapay zeka tarafından oluşturulan içerik yanlış olabilir."/>
+            <wp:docPr id="1897661852" name="Resim 1" descr="metin, ekran görüntüsü, yazı tipi, çizgi içeren bir resim&#10;&#10;Yapay zeka tarafından oluşturulan içerik yanlış olabilir."/>
             <wp:cNvGraphicFramePr>
               <a:graphicFrameLocks xmlns:a="http://schemas.openxmlformats.org/drawingml/2006/main" noChangeAspect="1"/>
             </wp:cNvGraphicFramePr>
@@ -1281,7 +1699,7 @@
               <a:graphicData uri="http://schemas.openxmlformats.org/drawingml/2006/picture">
                 <pic:pic xmlns:pic="http://schemas.openxmlformats.org/drawingml/2006/picture">
                   <pic:nvPicPr>
-                    <pic:cNvPr id="972032969" name="Resim 1" descr="metin, ekran görüntüsü, yazı tipi içeren bir resim&#10;&#10;Yapay zeka tarafından oluşturulan içerik yanlış olabilir."/>
+                    <pic:cNvPr id="1897661852" name="Resim 1" descr="metin, ekran görüntüsü, yazı tipi, çizgi içeren bir resim&#10;&#10;Yapay zeka tarafından oluşturulan içerik yanlış olabilir."/>
                     <pic:cNvPicPr/>
                   </pic:nvPicPr>
                   <pic:blipFill>
@@ -1293,7 +1711,7 @@
                   <pic:spPr>
                     <a:xfrm>
                       <a:off x="0" y="0"/>
-                      <a:ext cx="5514286" cy="1019048"/>
+                      <a:ext cx="4923809" cy="809524"/>
                     </a:xfrm>
                     <a:prstGeom prst="rect">
                       <a:avLst/>
@@ -1305,41 +1723,175 @@
           </wp:inline>
         </w:drawing>
       </w:r>
+      <w:r>
+        <w:rPr>
+          <w:noProof/>
+        </w:rPr>
+        <w:t xml:space="preserve"> </w:t>
+      </w:r>
+      <w:r>
+        <w:rPr>
+          <w:noProof/>
+        </w:rPr>
+        <w:drawing>
+          <wp:inline distT="0" distB="0" distL="0" distR="0" wp14:anchorId="3EAE04EE" wp14:editId="34FFEEB6">
+            <wp:extent cx="4896533" cy="762106"/>
+            <wp:effectExtent l="0" t="0" r="0" b="0"/>
+            <wp:docPr id="1550157957" name="Resim 1" descr="metin, ekran görüntüsü, yazı tipi, çizgi içeren bir resim&#10;&#10;Yapay zeka tarafından oluşturulan içerik yanlış olabilir."/>
+            <wp:cNvGraphicFramePr>
+              <a:graphicFrameLocks xmlns:a="http://schemas.openxmlformats.org/drawingml/2006/main" noChangeAspect="1"/>
+            </wp:cNvGraphicFramePr>
+            <a:graphic xmlns:a="http://schemas.openxmlformats.org/drawingml/2006/main">
+              <a:graphicData uri="http://schemas.openxmlformats.org/drawingml/2006/picture">
+                <pic:pic xmlns:pic="http://schemas.openxmlformats.org/drawingml/2006/picture">
+                  <pic:nvPicPr>
+                    <pic:cNvPr id="1550157957" name="Resim 1" descr="metin, ekran görüntüsü, yazı tipi, çizgi içeren bir resim&#10;&#10;Yapay zeka tarafından oluşturulan içerik yanlış olabilir."/>
+                    <pic:cNvPicPr/>
+                  </pic:nvPicPr>
+                  <pic:blipFill>
+                    <a:blip r:embed="rId11"/>
+                    <a:stretch>
+                      <a:fillRect/>
+                    </a:stretch>
+                  </pic:blipFill>
+                  <pic:spPr>
+                    <a:xfrm>
+                      <a:off x="0" y="0"/>
+                      <a:ext cx="4896533" cy="762106"/>
+                    </a:xfrm>
+                    <a:prstGeom prst="rect">
+                      <a:avLst/>
+                    </a:prstGeom>
+                  </pic:spPr>
+                </pic:pic>
+              </a:graphicData>
+            </a:graphic>
+          </wp:inline>
+        </w:drawing>
+      </w:r>
+      <w:r>
+        <w:rPr>
+          <w:noProof/>
+        </w:rPr>
+        <w:t xml:space="preserve"> </w:t>
+      </w:r>
+      <w:r>
+        <w:rPr>
+          <w:noProof/>
+        </w:rPr>
+        <w:drawing>
+          <wp:inline distT="0" distB="0" distL="0" distR="0" wp14:anchorId="6EB9146B" wp14:editId="4D514548">
+            <wp:extent cx="4887007" cy="762106"/>
+            <wp:effectExtent l="0" t="0" r="8890" b="0"/>
+            <wp:docPr id="1508572286" name="Resim 1" descr="metin, ekran görüntüsü, yazı tipi, çizgi içeren bir resim&#10;&#10;Yapay zeka tarafından oluşturulan içerik yanlış olabilir."/>
+            <wp:cNvGraphicFramePr>
+              <a:graphicFrameLocks xmlns:a="http://schemas.openxmlformats.org/drawingml/2006/main" noChangeAspect="1"/>
+            </wp:cNvGraphicFramePr>
+            <a:graphic xmlns:a="http://schemas.openxmlformats.org/drawingml/2006/main">
+              <a:graphicData uri="http://schemas.openxmlformats.org/drawingml/2006/picture">
+                <pic:pic xmlns:pic="http://schemas.openxmlformats.org/drawingml/2006/picture">
+                  <pic:nvPicPr>
+                    <pic:cNvPr id="1508572286" name="Resim 1" descr="metin, ekran görüntüsü, yazı tipi, çizgi içeren bir resim&#10;&#10;Yapay zeka tarafından oluşturulan içerik yanlış olabilir."/>
+                    <pic:cNvPicPr/>
+                  </pic:nvPicPr>
+                  <pic:blipFill>
+                    <a:blip r:embed="rId12"/>
+                    <a:stretch>
+                      <a:fillRect/>
+                    </a:stretch>
+                  </pic:blipFill>
+                  <pic:spPr>
+                    <a:xfrm>
+                      <a:off x="0" y="0"/>
+                      <a:ext cx="4887007" cy="762106"/>
+                    </a:xfrm>
+                    <a:prstGeom prst="rect">
+                      <a:avLst/>
+                    </a:prstGeom>
+                  </pic:spPr>
+                </pic:pic>
+              </a:graphicData>
+            </a:graphic>
+          </wp:inline>
+        </w:drawing>
+      </w:r>
+      <w:r>
+        <w:rPr>
+          <w:noProof/>
+        </w:rPr>
+        <w:t xml:space="preserve"> </w:t>
+      </w:r>
+      <w:r>
+        <w:rPr>
+          <w:noProof/>
+        </w:rPr>
+        <w:drawing>
+          <wp:inline distT="0" distB="0" distL="0" distR="0" wp14:anchorId="14780A50" wp14:editId="5C3057C8">
+            <wp:extent cx="4934639" cy="781159"/>
+            <wp:effectExtent l="0" t="0" r="0" b="0"/>
+            <wp:docPr id="842780300" name="Resim 1" descr="metin, ekran görüntüsü, yazı tipi, çizgi içeren bir resim&#10;&#10;Yapay zeka tarafından oluşturulan içerik yanlış olabilir."/>
+            <wp:cNvGraphicFramePr>
+              <a:graphicFrameLocks xmlns:a="http://schemas.openxmlformats.org/drawingml/2006/main" noChangeAspect="1"/>
+            </wp:cNvGraphicFramePr>
+            <a:graphic xmlns:a="http://schemas.openxmlformats.org/drawingml/2006/main">
+              <a:graphicData uri="http://schemas.openxmlformats.org/drawingml/2006/picture">
+                <pic:pic xmlns:pic="http://schemas.openxmlformats.org/drawingml/2006/picture">
+                  <pic:nvPicPr>
+                    <pic:cNvPr id="842780300" name="Resim 1" descr="metin, ekran görüntüsü, yazı tipi, çizgi içeren bir resim&#10;&#10;Yapay zeka tarafından oluşturulan içerik yanlış olabilir."/>
+                    <pic:cNvPicPr/>
+                  </pic:nvPicPr>
+                  <pic:blipFill>
+                    <a:blip r:embed="rId13"/>
+                    <a:stretch>
+                      <a:fillRect/>
+                    </a:stretch>
+                  </pic:blipFill>
+                  <pic:spPr>
+                    <a:xfrm>
+                      <a:off x="0" y="0"/>
+                      <a:ext cx="4934639" cy="781159"/>
+                    </a:xfrm>
+                    <a:prstGeom prst="rect">
+                      <a:avLst/>
+                    </a:prstGeom>
+                  </pic:spPr>
+                </pic:pic>
+              </a:graphicData>
+            </a:graphic>
+          </wp:inline>
+        </w:drawing>
+      </w:r>
     </w:p>
     <w:p>
       <w:pPr>
         <w:ind w:left="1416"/>
         <w:rPr>
-          <w:noProof/>
-          <w:sz w:val="24"/>
-          <w:szCs w:val="24"/>
-        </w:rPr>
-      </w:pPr>
-      <w:r>
-        <w:rPr>
-          <w:noProof/>
-          <w:sz w:val="24"/>
-          <w:szCs w:val="24"/>
-        </w:rPr>
-        <w:t>The numbers written next to the files are the space the files hold in memory in KB. If we interpret this output, the format that can be stored in the smallest size is Parquet, while the format that can be stored in the largest size is XML.</w:t>
+          <w:sz w:val="24"/>
+          <w:szCs w:val="24"/>
+        </w:rPr>
+      </w:pPr>
+      <w:r>
+        <w:rPr>
+          <w:sz w:val="24"/>
+          <w:szCs w:val="24"/>
+        </w:rPr>
+        <w:t xml:space="preserve">Comparing reading from local disk with reading from HDFS, reading from local disk is generally faster, but consumes more memory. For JSON and XML formats, reading time from HDFS is significantly longer, with XML in particular showing a significant performance degradation. Parquet and Avro formats, show relatively stable performance on HDFS, but read times are still longer than on local disk. In terms of memory usage, the memory consumption of the JSON reading from HDFS is significantly lower compared to local disk, which can be explained by the stream-based data processing strategy of HDFS. In particular, the Parquet format has the lowest memory consumption both locally and on HDFS, which is due to the advantages of column-based compression and data storage. </w:t>
       </w:r>
     </w:p>
     <w:p>
       <w:pPr>
         <w:ind w:left="1416"/>
         <w:rPr>
-          <w:noProof/>
-          <w:sz w:val="24"/>
-          <w:szCs w:val="24"/>
-        </w:rPr>
-      </w:pPr>
-      <w:r>
-        <w:rPr>
-          <w:noProof/>
-          <w:sz w:val="24"/>
-          <w:szCs w:val="24"/>
-        </w:rPr>
-        <w:t>If we interpret this output, the format that can be stored in the smallest size is Parquet, while the format that can be stored in the largest size is XML.</w:t>
+          <w:sz w:val="24"/>
+          <w:szCs w:val="24"/>
+        </w:rPr>
+      </w:pPr>
+      <w:r>
+        <w:rPr>
+          <w:sz w:val="24"/>
+          <w:szCs w:val="24"/>
+        </w:rPr>
+        <w:t>In general, although read operations from HDFS are slow due to network latency and block management, it offers a more efficient approach in terms of memory management.</w:t>
       </w:r>
     </w:p>
     <w:p>
@@ -1351,116 +1903,6 @@
           <w:szCs w:val="24"/>
         </w:rPr>
       </w:pPr>
-      <w:r>
-        <w:rPr>
-          <w:noProof/>
-          <w:sz w:val="24"/>
-          <w:szCs w:val="24"/>
-        </w:rPr>
-        <w:t>The reason why Parquet and Avro are the best formats here is because of their compressibility feature, which we mentioned before. This provides advantages in storage and reading performance.</w:t>
-      </w:r>
-    </w:p>
-    <w:p>
-      <w:pPr>
-        <w:ind w:left="1416"/>
-        <w:rPr>
-          <w:noProof/>
-          <w:sz w:val="24"/>
-          <w:szCs w:val="24"/>
-        </w:rPr>
-      </w:pPr>
-      <w:r>
-        <w:rPr>
-          <w:noProof/>
-          <w:sz w:val="24"/>
-          <w:szCs w:val="24"/>
-        </w:rPr>
-        <w:t>JSON and XML, on the other hand, can take up extra space because they are text-based and because of the key-value structure in JSON and the tag structure in XML.</w:t>
-      </w:r>
-      <w:r>
-        <w:rPr>
-          <w:noProof/>
-          <w:sz w:val="24"/>
-          <w:szCs w:val="24"/>
-        </w:rPr>
-        <w:t xml:space="preserve"> </w:t>
-      </w:r>
-    </w:p>
-    <w:p>
-      <w:pPr>
-        <w:ind w:left="1416"/>
-        <w:rPr>
-          <w:noProof/>
-          <w:sz w:val="24"/>
-          <w:szCs w:val="24"/>
-        </w:rPr>
-      </w:pPr>
-    </w:p>
-    <w:p>
-      <w:pPr>
-        <w:ind w:left="708"/>
-        <w:rPr>
-          <w:noProof/>
-          <w:sz w:val="24"/>
-          <w:szCs w:val="24"/>
-        </w:rPr>
-      </w:pPr>
-      <w:r>
-        <w:rPr>
-          <w:noProof/>
-          <w:sz w:val="24"/>
-          <w:szCs w:val="24"/>
-        </w:rPr>
-        <w:t>As mentioned, we used Hadoop's HDFS for storage parts</w:t>
-      </w:r>
-      <w:r>
-        <w:rPr>
-          <w:noProof/>
-          <w:sz w:val="24"/>
-          <w:szCs w:val="24"/>
-        </w:rPr>
-        <w:t>. With HDFS;</w:t>
-      </w:r>
-      <w:r>
-        <w:rPr>
-          <w:noProof/>
-          <w:sz w:val="24"/>
-          <w:szCs w:val="24"/>
-        </w:rPr>
-        <w:t xml:space="preserve"> processing, storing and managing big data has become </w:t>
-      </w:r>
-      <w:r>
-        <w:rPr>
-          <w:noProof/>
-          <w:sz w:val="24"/>
-          <w:szCs w:val="24"/>
-        </w:rPr>
-        <w:t xml:space="preserve">much </w:t>
-      </w:r>
-      <w:r>
-        <w:rPr>
-          <w:noProof/>
-          <w:sz w:val="24"/>
-          <w:szCs w:val="24"/>
-        </w:rPr>
-        <w:t>easier. In the tests we conducted using HDFS, the metrics were generally writing, reading and</w:t>
-      </w:r>
-      <w:r>
-        <w:rPr>
-          <w:noProof/>
-          <w:sz w:val="24"/>
-          <w:szCs w:val="24"/>
-        </w:rPr>
-        <w:t xml:space="preserve"> the size we used</w:t>
-      </w:r>
-      <w:r>
-        <w:rPr>
-          <w:noProof/>
-          <w:sz w:val="24"/>
-          <w:szCs w:val="24"/>
-        </w:rPr>
-        <w:t>.</w:t>
-      </w:r>
     </w:p>
     <w:p>
       <w:pPr>
@@ -1470,50 +1912,123 @@
           <w:numId w:val="2"/>
         </w:numPr>
         <w:rPr>
-          <w:sz w:val="24"/>
-          <w:szCs w:val="24"/>
-        </w:rPr>
-      </w:pPr>
-      <w:r>
-        <w:rPr>
-          <w:b/>
-          <w:bCs/>
-          <w:sz w:val="24"/>
-          <w:szCs w:val="24"/>
-        </w:rPr>
-        <w:t>Read Rate and Memory Usage:</w:t>
+          <w:noProof/>
+          <w:sz w:val="24"/>
+          <w:szCs w:val="24"/>
+        </w:rPr>
+      </w:pPr>
+      <w:r>
+        <w:rPr>
+          <w:b/>
+          <w:bCs/>
+          <w:noProof/>
+          <w:sz w:val="24"/>
+          <w:szCs w:val="24"/>
+        </w:rPr>
+        <w:lastRenderedPageBreak/>
+        <w:t>File Size:</w:t>
       </w:r>
     </w:p>
     <w:p>
       <w:pPr>
         <w:ind w:left="1416"/>
         <w:rPr>
-          <w:sz w:val="24"/>
-          <w:szCs w:val="24"/>
-        </w:rPr>
-      </w:pPr>
-      <w:r>
-        <w:rPr>
-          <w:sz w:val="24"/>
-          <w:szCs w:val="24"/>
-        </w:rPr>
-        <w:t>The following outputs show how many seconds it took to read the file and the memory usage during that time.</w:t>
+          <w:noProof/>
+          <w:sz w:val="24"/>
+          <w:szCs w:val="24"/>
+        </w:rPr>
+      </w:pPr>
+      <w:r>
+        <w:rPr>
+          <w:noProof/>
+          <w:sz w:val="24"/>
+          <w:szCs w:val="24"/>
+        </w:rPr>
+        <w:t xml:space="preserve">After the files are created by the </w:t>
+      </w:r>
+      <w:r>
+        <w:rPr>
+          <w:noProof/>
+          <w:sz w:val="24"/>
+          <w:szCs w:val="24"/>
+        </w:rPr>
+        <w:t>file converter</w:t>
+      </w:r>
+      <w:r>
+        <w:rPr>
+          <w:noProof/>
+          <w:sz w:val="24"/>
+          <w:szCs w:val="24"/>
+        </w:rPr>
+        <w:t xml:space="preserve">, they keep the same data content in </w:t>
+      </w:r>
+      <w:r>
+        <w:rPr>
+          <w:noProof/>
+          <w:sz w:val="24"/>
+          <w:szCs w:val="24"/>
+        </w:rPr>
+        <w:t xml:space="preserve">just </w:t>
+      </w:r>
+      <w:r>
+        <w:rPr>
+          <w:noProof/>
+          <w:sz w:val="24"/>
+          <w:szCs w:val="24"/>
+        </w:rPr>
+        <w:t>different formats. After this conversion, the sizes of the files are as follows:</w:t>
       </w:r>
     </w:p>
     <w:p>
       <w:pPr>
         <w:ind w:left="1416"/>
         <w:rPr>
-          <w:sz w:val="24"/>
-          <w:szCs w:val="24"/>
-        </w:rPr>
-      </w:pPr>
-      <w:r>
-        <w:rPr>
-          <w:sz w:val="24"/>
-          <w:szCs w:val="24"/>
-        </w:rPr>
-        <w:t>&lt;resim verileri eklenecek&gt;</w:t>
+          <w:noProof/>
+          <w:sz w:val="24"/>
+          <w:szCs w:val="24"/>
+        </w:rPr>
+      </w:pPr>
+      <w:r>
+        <w:rPr>
+          <w:noProof/>
+          <w:sz w:val="24"/>
+          <w:szCs w:val="24"/>
+        </w:rPr>
+        <w:drawing>
+          <wp:inline distT="0" distB="0" distL="0" distR="0" wp14:anchorId="1AD4F6B7" wp14:editId="44B8B494">
+            <wp:extent cx="4953691" cy="1095528"/>
+            <wp:effectExtent l="0" t="0" r="0" b="9525"/>
+            <wp:docPr id="1645138179" name="Resim 1" descr="metin, ekran görüntüsü, yazı tipi içeren bir resim&#10;&#10;Yapay zeka tarafından oluşturulan içerik yanlış olabilir."/>
+            <wp:cNvGraphicFramePr>
+              <a:graphicFrameLocks xmlns:a="http://schemas.openxmlformats.org/drawingml/2006/main" noChangeAspect="1"/>
+            </wp:cNvGraphicFramePr>
+            <a:graphic xmlns:a="http://schemas.openxmlformats.org/drawingml/2006/main">
+              <a:graphicData uri="http://schemas.openxmlformats.org/drawingml/2006/picture">
+                <pic:pic xmlns:pic="http://schemas.openxmlformats.org/drawingml/2006/picture">
+                  <pic:nvPicPr>
+                    <pic:cNvPr id="1645138179" name="Resim 1" descr="metin, ekran görüntüsü, yazı tipi içeren bir resim&#10;&#10;Yapay zeka tarafından oluşturulan içerik yanlış olabilir."/>
+                    <pic:cNvPicPr/>
+                  </pic:nvPicPr>
+                  <pic:blipFill>
+                    <a:blip r:embed="rId14"/>
+                    <a:stretch>
+                      <a:fillRect/>
+                    </a:stretch>
+                  </pic:blipFill>
+                  <pic:spPr>
+                    <a:xfrm>
+                      <a:off x="0" y="0"/>
+                      <a:ext cx="4953691" cy="1095528"/>
+                    </a:xfrm>
+                    <a:prstGeom prst="rect">
+                      <a:avLst/>
+                    </a:prstGeom>
+                  </pic:spPr>
+                </pic:pic>
+              </a:graphicData>
+            </a:graphic>
+          </wp:inline>
+        </w:drawing>
       </w:r>
     </w:p>
     <w:p>
@@ -1525,6 +2040,909 @@
           <w:szCs w:val="24"/>
         </w:rPr>
       </w:pPr>
+      <w:r>
+        <w:rPr>
+          <w:noProof/>
+          <w:sz w:val="24"/>
+          <w:szCs w:val="24"/>
+        </w:rPr>
+        <w:t>The numbers written next to the files are the space the files hold in memory in KB. If we interpret this output, the format that can be stored in the smallest size is Parquet, while the format that can be stored in the largest size is XML.</w:t>
+      </w:r>
+    </w:p>
+    <w:p>
+      <w:pPr>
+        <w:ind w:left="1416"/>
+        <w:rPr>
+          <w:noProof/>
+          <w:sz w:val="24"/>
+          <w:szCs w:val="24"/>
+        </w:rPr>
+      </w:pPr>
+      <w:r>
+        <w:rPr>
+          <w:noProof/>
+          <w:sz w:val="24"/>
+          <w:szCs w:val="24"/>
+        </w:rPr>
+        <w:t>If we interpret this output, the format that can be stored in the smallest size is Parquet, while the format that can be stored in the largest size is XML.</w:t>
+      </w:r>
+    </w:p>
+    <w:p>
+      <w:pPr>
+        <w:ind w:left="1416"/>
+        <w:rPr>
+          <w:noProof/>
+          <w:sz w:val="24"/>
+          <w:szCs w:val="24"/>
+        </w:rPr>
+      </w:pPr>
+      <w:r>
+        <w:rPr>
+          <w:noProof/>
+          <w:sz w:val="24"/>
+          <w:szCs w:val="24"/>
+        </w:rPr>
+        <w:t>The reason why Parquet and Avro are the best formats here is because of their compressibility feature, which we mentioned before. This provides advantages in storage and reading performance.</w:t>
+      </w:r>
+    </w:p>
+    <w:p>
+      <w:pPr>
+        <w:ind w:left="1416"/>
+        <w:rPr>
+          <w:noProof/>
+          <w:sz w:val="24"/>
+          <w:szCs w:val="24"/>
+        </w:rPr>
+      </w:pPr>
+      <w:r>
+        <w:rPr>
+          <w:noProof/>
+          <w:sz w:val="24"/>
+          <w:szCs w:val="24"/>
+        </w:rPr>
+        <w:t>JSON and XML, on the other hand, can take up extra space because they are text-based and because of the key-value structure in JSON and the tag structure in XML.</w:t>
+      </w:r>
+      <w:r>
+        <w:rPr>
+          <w:noProof/>
+          <w:sz w:val="24"/>
+          <w:szCs w:val="24"/>
+        </w:rPr>
+        <w:t xml:space="preserve"> </w:t>
+      </w:r>
+    </w:p>
+    <w:p>
+      <w:pPr>
+        <w:ind w:left="1416"/>
+        <w:rPr>
+          <w:noProof/>
+          <w:sz w:val="24"/>
+          <w:szCs w:val="24"/>
+        </w:rPr>
+      </w:pPr>
+    </w:p>
+    <w:p>
+      <w:pPr>
+        <w:ind w:left="1416"/>
+        <w:rPr>
+          <w:noProof/>
+          <w:sz w:val="24"/>
+          <w:szCs w:val="24"/>
+        </w:rPr>
+      </w:pPr>
+      <w:r>
+        <w:rPr>
+          <w:noProof/>
+          <w:sz w:val="24"/>
+          <w:szCs w:val="24"/>
+        </w:rPr>
+        <w:t xml:space="preserve">We used </w:t>
+      </w:r>
+      <w:r>
+        <w:rPr>
+          <w:noProof/>
+          <w:sz w:val="24"/>
+          <w:szCs w:val="24"/>
+        </w:rPr>
+        <w:t>H</w:t>
+      </w:r>
+      <w:r>
+        <w:rPr>
+          <w:noProof/>
+          <w:sz w:val="24"/>
+          <w:szCs w:val="24"/>
+        </w:rPr>
+        <w:t>adoop's commands to move the datasets created by the file converter to</w:t>
+      </w:r>
+      <w:r>
+        <w:rPr>
+          <w:noProof/>
+          <w:sz w:val="24"/>
+          <w:szCs w:val="24"/>
+        </w:rPr>
+        <w:t xml:space="preserve"> HDFS</w:t>
+      </w:r>
+      <w:r>
+        <w:rPr>
+          <w:noProof/>
+          <w:sz w:val="24"/>
+          <w:szCs w:val="24"/>
+        </w:rPr>
+        <w:t xml:space="preserve">. After </w:t>
+      </w:r>
+      <w:r>
+        <w:rPr>
+          <w:noProof/>
+          <w:sz w:val="24"/>
+          <w:szCs w:val="24"/>
+        </w:rPr>
+        <w:t xml:space="preserve">the </w:t>
+      </w:r>
+      <w:r>
+        <w:rPr>
+          <w:noProof/>
+          <w:sz w:val="24"/>
+          <w:szCs w:val="24"/>
+        </w:rPr>
+        <w:t>conver</w:t>
+      </w:r>
+      <w:r>
+        <w:rPr>
+          <w:noProof/>
+          <w:sz w:val="24"/>
+          <w:szCs w:val="24"/>
+        </w:rPr>
+        <w:t>sion process</w:t>
+      </w:r>
+      <w:r>
+        <w:rPr>
+          <w:noProof/>
+          <w:sz w:val="24"/>
+          <w:szCs w:val="24"/>
+        </w:rPr>
+        <w:t xml:space="preserve">, </w:t>
+      </w:r>
+      <w:r>
+        <w:rPr>
+          <w:noProof/>
+          <w:sz w:val="24"/>
+          <w:szCs w:val="24"/>
+        </w:rPr>
+        <w:t xml:space="preserve">files </w:t>
+      </w:r>
+      <w:r>
+        <w:rPr>
+          <w:noProof/>
+          <w:sz w:val="24"/>
+          <w:szCs w:val="24"/>
+        </w:rPr>
+        <w:t>are moved into</w:t>
+      </w:r>
+      <w:r>
+        <w:rPr>
+          <w:noProof/>
+          <w:sz w:val="24"/>
+          <w:szCs w:val="24"/>
+        </w:rPr>
+        <w:t xml:space="preserve"> HDFS</w:t>
+      </w:r>
+      <w:r>
+        <w:rPr>
+          <w:noProof/>
+          <w:sz w:val="24"/>
+          <w:szCs w:val="24"/>
+        </w:rPr>
+        <w:t xml:space="preserve"> with the `</w:t>
+      </w:r>
+      <w:r>
+        <w:rPr>
+          <w:rFonts w:ascii="Consolas" w:hAnsi="Consolas"/>
+          <w:noProof/>
+        </w:rPr>
+        <w:t>hadoop fs -put pathOfLocalFiles</w:t>
+      </w:r>
+      <w:r>
+        <w:rPr>
+          <w:rFonts w:ascii="Consolas" w:hAnsi="Consolas"/>
+          <w:noProof/>
+        </w:rPr>
+        <w:t xml:space="preserve"> hdfsPathOfFiles</w:t>
+      </w:r>
+      <w:r>
+        <w:rPr>
+          <w:noProof/>
+          <w:sz w:val="24"/>
+          <w:szCs w:val="24"/>
+        </w:rPr>
+        <w:t>` command.</w:t>
+      </w:r>
+    </w:p>
+    <w:p>
+      <w:pPr>
+        <w:ind w:left="1416"/>
+        <w:rPr>
+          <w:noProof/>
+          <w:sz w:val="24"/>
+          <w:szCs w:val="24"/>
+        </w:rPr>
+      </w:pPr>
+      <w:r>
+        <w:rPr>
+          <w:noProof/>
+          <w:sz w:val="24"/>
+          <w:szCs w:val="24"/>
+        </w:rPr>
+        <w:t xml:space="preserve">After </w:t>
+      </w:r>
+      <w:r>
+        <w:rPr>
+          <w:noProof/>
+          <w:sz w:val="24"/>
+          <w:szCs w:val="24"/>
+        </w:rPr>
+        <w:t>processes</w:t>
+      </w:r>
+      <w:r>
+        <w:rPr>
+          <w:noProof/>
+          <w:sz w:val="24"/>
+          <w:szCs w:val="24"/>
+        </w:rPr>
+        <w:t>, the sizes of the files are as follows:</w:t>
+      </w:r>
+      <w:r>
+        <w:rPr>
+          <w:noProof/>
+          <w:sz w:val="24"/>
+          <w:szCs w:val="24"/>
+        </w:rPr>
+        <w:br/>
+      </w:r>
+      <w:r>
+        <w:rPr>
+          <w:noProof/>
+          <w:sz w:val="24"/>
+          <w:szCs w:val="24"/>
+        </w:rPr>
+        <w:br/>
+      </w:r>
+      <w:r>
+        <w:rPr>
+          <w:noProof/>
+          <w:sz w:val="24"/>
+          <w:szCs w:val="24"/>
+        </w:rPr>
+        <w:drawing>
+          <wp:inline distT="0" distB="0" distL="0" distR="0" wp14:anchorId="2252547D" wp14:editId="36270DE2">
+            <wp:extent cx="4879239" cy="1066712"/>
+            <wp:effectExtent l="0" t="0" r="0" b="635"/>
+            <wp:docPr id="1722624918" name="Resim 1" descr="metin, ekran görüntüsü, yazı tipi içeren bir resim&#10;&#10;Yapay zeka tarafından oluşturulan içerik yanlış olabilir."/>
+            <wp:cNvGraphicFramePr>
+              <a:graphicFrameLocks xmlns:a="http://schemas.openxmlformats.org/drawingml/2006/main" noChangeAspect="1"/>
+            </wp:cNvGraphicFramePr>
+            <a:graphic xmlns:a="http://schemas.openxmlformats.org/drawingml/2006/main">
+              <a:graphicData uri="http://schemas.openxmlformats.org/drawingml/2006/picture">
+                <pic:pic xmlns:pic="http://schemas.openxmlformats.org/drawingml/2006/picture">
+                  <pic:nvPicPr>
+                    <pic:cNvPr id="1722624918" name="Resim 1" descr="metin, ekran görüntüsü, yazı tipi içeren bir resim&#10;&#10;Yapay zeka tarafından oluşturulan içerik yanlış olabilir."/>
+                    <pic:cNvPicPr/>
+                  </pic:nvPicPr>
+                  <pic:blipFill rotWithShape="1">
+                    <a:blip r:embed="rId15"/>
+                    <a:srcRect r="5480"/>
+                    <a:stretch/>
+                  </pic:blipFill>
+                  <pic:spPr bwMode="auto">
+                    <a:xfrm>
+                      <a:off x="0" y="0"/>
+                      <a:ext cx="4880324" cy="1066949"/>
+                    </a:xfrm>
+                    <a:prstGeom prst="rect">
+                      <a:avLst/>
+                    </a:prstGeom>
+                    <a:ln>
+                      <a:noFill/>
+                    </a:ln>
+                    <a:extLst>
+                      <a:ext uri="{53640926-AAD7-44D8-BBD7-CCE9431645EC}">
+                        <a14:shadowObscured xmlns:a14="http://schemas.microsoft.com/office/drawing/2010/main"/>
+                      </a:ext>
+                    </a:extLst>
+                  </pic:spPr>
+                </pic:pic>
+              </a:graphicData>
+            </a:graphic>
+          </wp:inline>
+        </w:drawing>
+      </w:r>
+    </w:p>
+    <w:p>
+      <w:pPr>
+        <w:ind w:left="1416"/>
+        <w:rPr>
+          <w:noProof/>
+          <w:sz w:val="24"/>
+          <w:szCs w:val="24"/>
+        </w:rPr>
+      </w:pPr>
+      <w:r>
+        <w:rPr>
+          <w:noProof/>
+          <w:sz w:val="24"/>
+          <w:szCs w:val="24"/>
+        </w:rPr>
+        <w:t>In the results we get from the Hadoop</w:t>
+      </w:r>
+      <w:r>
+        <w:rPr>
+          <w:noProof/>
+          <w:sz w:val="24"/>
+          <w:szCs w:val="24"/>
+        </w:rPr>
+        <w:t>’s</w:t>
+      </w:r>
+      <w:r>
+        <w:rPr>
+          <w:noProof/>
+          <w:sz w:val="24"/>
+          <w:szCs w:val="24"/>
+        </w:rPr>
+        <w:t xml:space="preserve"> output, the sizes are shown in byte format. When we convert these byte values to kilobytes, the sizes of the files on local, as seen in the previous header, become comparable since they are also in kilobytes.</w:t>
+      </w:r>
+    </w:p>
+    <w:p>
+      <w:pPr>
+        <w:ind w:left="1416"/>
+        <w:rPr>
+          <w:noProof/>
+          <w:sz w:val="24"/>
+          <w:szCs w:val="24"/>
+        </w:rPr>
+      </w:pPr>
+      <w:r>
+        <w:rPr>
+          <w:noProof/>
+          <w:sz w:val="24"/>
+          <w:szCs w:val="24"/>
+        </w:rPr>
+        <w:lastRenderedPageBreak/>
+        <w:t xml:space="preserve">Comparing the file sizes on local </w:t>
+      </w:r>
+      <w:r>
+        <w:rPr>
+          <w:noProof/>
+          <w:sz w:val="24"/>
+          <w:szCs w:val="24"/>
+        </w:rPr>
+        <w:t xml:space="preserve">storage </w:t>
+      </w:r>
+      <w:r>
+        <w:rPr>
+          <w:noProof/>
+          <w:sz w:val="24"/>
+          <w:szCs w:val="24"/>
+        </w:rPr>
+        <w:t>and HDFS, it is clear that the files on HDFS are larger than those on the local</w:t>
+      </w:r>
+      <w:r>
+        <w:rPr>
+          <w:noProof/>
+          <w:sz w:val="24"/>
+          <w:szCs w:val="24"/>
+        </w:rPr>
+        <w:t xml:space="preserve"> storage</w:t>
+      </w:r>
+      <w:r>
+        <w:rPr>
+          <w:noProof/>
+          <w:sz w:val="24"/>
+          <w:szCs w:val="24"/>
+        </w:rPr>
+        <w:t>. In particular, JSON and XML formats take up much more space on HDFS, which may be due to the block</w:t>
+      </w:r>
+      <w:r>
+        <w:rPr>
+          <w:noProof/>
+          <w:sz w:val="24"/>
+          <w:szCs w:val="24"/>
+        </w:rPr>
+        <w:t xml:space="preserve"> </w:t>
+      </w:r>
+      <w:r>
+        <w:rPr>
+          <w:noProof/>
+          <w:sz w:val="24"/>
+          <w:szCs w:val="24"/>
+        </w:rPr>
+        <w:t>based storage structure of HDFS and the metadata</w:t>
+      </w:r>
+      <w:r>
+        <w:rPr>
+          <w:noProof/>
+          <w:sz w:val="24"/>
+          <w:szCs w:val="24"/>
+        </w:rPr>
+        <w:t xml:space="preserve"> situation</w:t>
+      </w:r>
+      <w:r>
+        <w:rPr>
+          <w:noProof/>
+          <w:sz w:val="24"/>
+          <w:szCs w:val="24"/>
+        </w:rPr>
+        <w:t>. Parquet format has the smallest file size in both environments, confirming its advantages of compression and column</w:t>
+      </w:r>
+      <w:r>
+        <w:rPr>
+          <w:noProof/>
+          <w:sz w:val="24"/>
+          <w:szCs w:val="24"/>
+        </w:rPr>
+        <w:t xml:space="preserve"> </w:t>
+      </w:r>
+      <w:r>
+        <w:rPr>
+          <w:noProof/>
+          <w:sz w:val="24"/>
+          <w:szCs w:val="24"/>
+        </w:rPr>
+        <w:t xml:space="preserve">based storage. </w:t>
+      </w:r>
+      <w:r>
+        <w:rPr>
+          <w:noProof/>
+          <w:sz w:val="24"/>
+          <w:szCs w:val="24"/>
+        </w:rPr>
+        <w:t xml:space="preserve">Avro </w:t>
+      </w:r>
+      <w:r>
+        <w:rPr>
+          <w:noProof/>
+          <w:sz w:val="24"/>
+          <w:szCs w:val="24"/>
+        </w:rPr>
+        <w:t>format,</w:t>
+      </w:r>
+      <w:r>
+        <w:rPr>
+          <w:noProof/>
+          <w:sz w:val="24"/>
+          <w:szCs w:val="24"/>
+        </w:rPr>
+        <w:t xml:space="preserve"> </w:t>
+      </w:r>
+      <w:r>
+        <w:rPr>
+          <w:noProof/>
+          <w:sz w:val="24"/>
+          <w:szCs w:val="24"/>
+        </w:rPr>
+        <w:t>takes up significantly less space than JSON and XML, which is due to the fact that it is a schema and binary format</w:t>
+      </w:r>
+      <w:r>
+        <w:rPr>
+          <w:noProof/>
+          <w:sz w:val="24"/>
+          <w:szCs w:val="24"/>
+        </w:rPr>
+        <w:t>ted</w:t>
+      </w:r>
+      <w:r>
+        <w:rPr>
+          <w:noProof/>
+          <w:sz w:val="24"/>
+          <w:szCs w:val="24"/>
+        </w:rPr>
+        <w:t xml:space="preserve">. </w:t>
+      </w:r>
+    </w:p>
+    <w:p>
+      <w:pPr>
+        <w:ind w:left="1416"/>
+        <w:rPr>
+          <w:noProof/>
+          <w:sz w:val="24"/>
+          <w:szCs w:val="24"/>
+        </w:rPr>
+      </w:pPr>
+      <w:r>
+        <w:rPr>
+          <w:noProof/>
+          <w:sz w:val="24"/>
+          <w:szCs w:val="24"/>
+        </w:rPr>
+        <w:t>Overall, it can be seen that HDFS, although optimized for big data management, consumes more storage space than local. This can be explained by the fact that HDFS has additional metadata and block management mechanisms to ensure data integrity and fault tolerance.</w:t>
+      </w:r>
+    </w:p>
+    <w:p>
+      <w:pPr>
+        <w:ind w:left="1416"/>
+        <w:rPr>
+          <w:noProof/>
+          <w:sz w:val="24"/>
+          <w:szCs w:val="24"/>
+        </w:rPr>
+      </w:pPr>
+      <w:r>
+        <w:rPr>
+          <w:noProof/>
+          <w:sz w:val="24"/>
+          <w:szCs w:val="24"/>
+        </w:rPr>
+        <w:t xml:space="preserve">In addition, in the </w:t>
+      </w:r>
+      <w:r>
+        <w:rPr>
+          <w:noProof/>
+          <w:sz w:val="24"/>
+          <w:szCs w:val="24"/>
+        </w:rPr>
+        <w:t>sizes of files are</w:t>
+      </w:r>
+      <w:r>
+        <w:rPr>
+          <w:noProof/>
+          <w:sz w:val="24"/>
+          <w:szCs w:val="24"/>
+        </w:rPr>
+        <w:t xml:space="preserve"> presented in two columns, </w:t>
+      </w:r>
+      <w:r>
+        <w:rPr>
+          <w:noProof/>
+          <w:sz w:val="24"/>
+          <w:szCs w:val="24"/>
+        </w:rPr>
+        <w:t xml:space="preserve">size </w:t>
+      </w:r>
+      <w:r>
+        <w:rPr>
+          <w:noProof/>
+          <w:sz w:val="24"/>
+          <w:szCs w:val="24"/>
+        </w:rPr>
+        <w:t>in the first column represents the raw size of the data, the actual value. The byte value in the second column represents the total storage usage on HDFS, including replication factors. The fact that the values in these two columns are equal in the output also tells us that this replication factor is 1.</w:t>
+      </w:r>
+    </w:p>
+    <w:p>
+      <w:pPr>
+        <w:pStyle w:val="ListeParagraf"/>
+        <w:numPr>
+          <w:ilvl w:val="0"/>
+          <w:numId w:val="2"/>
+        </w:numPr>
+        <w:rPr>
+          <w:noProof/>
+          <w:sz w:val="24"/>
+          <w:szCs w:val="24"/>
+        </w:rPr>
+      </w:pPr>
+      <w:r>
+        <w:rPr>
+          <w:b/>
+          <w:bCs/>
+          <w:noProof/>
+          <w:sz w:val="24"/>
+          <w:szCs w:val="24"/>
+        </w:rPr>
+        <w:t>Relocation Time:</w:t>
+      </w:r>
+    </w:p>
+    <w:p>
+      <w:pPr>
+        <w:ind w:left="1416"/>
+        <w:rPr>
+          <w:noProof/>
+          <w:sz w:val="24"/>
+          <w:szCs w:val="24"/>
+        </w:rPr>
+      </w:pPr>
+      <w:r>
+        <w:rPr>
+          <w:noProof/>
+          <w:sz w:val="24"/>
+          <w:szCs w:val="24"/>
+        </w:rPr>
+        <w:t xml:space="preserve">When we calculate the time it takes to execute the </w:t>
+      </w:r>
+      <w:r>
+        <w:rPr>
+          <w:noProof/>
+          <w:sz w:val="24"/>
+          <w:szCs w:val="24"/>
+        </w:rPr>
+        <w:t>`</w:t>
+      </w:r>
+      <w:r>
+        <w:rPr>
+          <w:rFonts w:ascii="Consolas" w:hAnsi="Consolas"/>
+          <w:noProof/>
+        </w:rPr>
+        <w:t>hadoop fs -put pathOfLocalFiles</w:t>
+      </w:r>
+      <w:r>
+        <w:rPr>
+          <w:rFonts w:ascii="Consolas" w:hAnsi="Consolas"/>
+          <w:noProof/>
+        </w:rPr>
+        <w:t xml:space="preserve"> hdfsPathOfFiles</w:t>
+      </w:r>
+      <w:r>
+        <w:rPr>
+          <w:noProof/>
+          <w:sz w:val="24"/>
+          <w:szCs w:val="24"/>
+        </w:rPr>
+        <w:t>`</w:t>
+      </w:r>
+      <w:r>
+        <w:rPr>
+          <w:noProof/>
+          <w:sz w:val="24"/>
+          <w:szCs w:val="24"/>
+        </w:rPr>
+        <w:t xml:space="preserve"> </w:t>
+      </w:r>
+      <w:r>
+        <w:rPr>
+          <w:noProof/>
+          <w:sz w:val="24"/>
+          <w:szCs w:val="24"/>
+        </w:rPr>
+        <w:t xml:space="preserve"> </w:t>
+      </w:r>
+      <w:r>
+        <w:rPr>
+          <w:noProof/>
+          <w:sz w:val="24"/>
+          <w:szCs w:val="24"/>
+        </w:rPr>
+        <w:t>command, we see that there is a relationship between the file size and the duration of the put operation, and this relationship is directly proportional. A file with a larger format size than other formats, for example XML, takes longer to be moved to HDFS.</w:t>
+      </w:r>
+    </w:p>
+    <w:p>
+      <w:pPr>
+        <w:pStyle w:val="ListeParagraf"/>
+        <w:numPr>
+          <w:ilvl w:val="0"/>
+          <w:numId w:val="2"/>
+        </w:numPr>
+        <w:rPr>
+          <w:noProof/>
+          <w:sz w:val="24"/>
+          <w:szCs w:val="24"/>
+        </w:rPr>
+      </w:pPr>
+      <w:r>
+        <w:rPr>
+          <w:b/>
+          <w:bCs/>
+          <w:noProof/>
+          <w:sz w:val="24"/>
+          <w:szCs w:val="24"/>
+        </w:rPr>
+        <w:t>Disk I/O Performances:</w:t>
+      </w:r>
+    </w:p>
+    <w:p>
+      <w:pPr>
+        <w:ind w:left="1416"/>
+        <w:rPr>
+          <w:noProof/>
+          <w:sz w:val="24"/>
+          <w:szCs w:val="24"/>
+        </w:rPr>
+      </w:pPr>
+      <w:r>
+        <w:rPr>
+          <w:noProof/>
+          <w:sz w:val="24"/>
+          <w:szCs w:val="24"/>
+        </w:rPr>
+        <w:t xml:space="preserve">To measure the I/O operations performed on disk while moving data from local </w:t>
+      </w:r>
+      <w:r>
+        <w:rPr>
+          <w:noProof/>
+          <w:sz w:val="24"/>
+          <w:szCs w:val="24"/>
+        </w:rPr>
+        <w:t>storage</w:t>
+      </w:r>
+      <w:r>
+        <w:rPr>
+          <w:noProof/>
+          <w:sz w:val="24"/>
+          <w:szCs w:val="24"/>
+        </w:rPr>
+        <w:t xml:space="preserve"> to</w:t>
+      </w:r>
+      <w:r>
+        <w:rPr>
+          <w:noProof/>
+          <w:sz w:val="24"/>
+          <w:szCs w:val="24"/>
+        </w:rPr>
+        <w:t xml:space="preserve"> HDFS</w:t>
+      </w:r>
+      <w:r>
+        <w:rPr>
+          <w:noProof/>
+          <w:sz w:val="24"/>
+          <w:szCs w:val="24"/>
+        </w:rPr>
+        <w:t>, we used a command on the</w:t>
+      </w:r>
+      <w:r>
+        <w:rPr>
+          <w:noProof/>
+          <w:sz w:val="24"/>
+          <w:szCs w:val="24"/>
+        </w:rPr>
+        <w:t xml:space="preserve"> computer</w:t>
+      </w:r>
+      <w:r>
+        <w:rPr>
+          <w:noProof/>
+          <w:sz w:val="24"/>
+          <w:szCs w:val="24"/>
+        </w:rPr>
+        <w:t xml:space="preserve"> that tracks and reports the operations performed on disk. After starting the command and then relocating the file, we analyzed the file it provides as output.</w:t>
+      </w:r>
+    </w:p>
+    <w:p>
+      <w:pPr>
+        <w:ind w:left="1416"/>
+        <w:rPr>
+          <w:noProof/>
+          <w:sz w:val="24"/>
+          <w:szCs w:val="24"/>
+        </w:rPr>
+      </w:pPr>
+      <w:r>
+        <w:rPr>
+          <w:noProof/>
+          <w:sz w:val="24"/>
+          <w:szCs w:val="24"/>
+        </w:rPr>
+        <w:t>Parquet and Avro, which are generally more efficient formats for big data, are advantageous for read operations with features such as column-based and schema-based structures. In text-based formats such as XML and JSON, big data operations require more disk I</w:t>
+      </w:r>
+      <w:r>
+        <w:rPr>
+          <w:noProof/>
+          <w:sz w:val="24"/>
+          <w:szCs w:val="24"/>
+        </w:rPr>
+        <w:t>/</w:t>
+      </w:r>
+      <w:r>
+        <w:rPr>
+          <w:noProof/>
+          <w:sz w:val="24"/>
+          <w:szCs w:val="24"/>
+        </w:rPr>
+        <w:t>O</w:t>
+      </w:r>
+      <w:r>
+        <w:rPr>
+          <w:noProof/>
+          <w:sz w:val="24"/>
+          <w:szCs w:val="24"/>
+        </w:rPr>
+        <w:t xml:space="preserve"> operations</w:t>
+      </w:r>
+      <w:r>
+        <w:rPr>
+          <w:noProof/>
+          <w:sz w:val="24"/>
+          <w:szCs w:val="24"/>
+        </w:rPr>
+        <w:t>. However, since the size of the datasets used in the tests was not large enough, the I</w:t>
+      </w:r>
+      <w:r>
+        <w:rPr>
+          <w:noProof/>
+          <w:sz w:val="24"/>
+          <w:szCs w:val="24"/>
+        </w:rPr>
+        <w:t>/</w:t>
+      </w:r>
+      <w:r>
+        <w:rPr>
+          <w:noProof/>
+          <w:sz w:val="24"/>
+          <w:szCs w:val="24"/>
+        </w:rPr>
+        <w:t xml:space="preserve">O </w:t>
+      </w:r>
+      <w:r>
+        <w:rPr>
+          <w:noProof/>
+          <w:sz w:val="24"/>
+          <w:szCs w:val="24"/>
+        </w:rPr>
+        <w:t xml:space="preserve">operations </w:t>
+      </w:r>
+      <w:r>
+        <w:rPr>
+          <w:noProof/>
+          <w:sz w:val="24"/>
+          <w:szCs w:val="24"/>
+        </w:rPr>
+        <w:t xml:space="preserve">were not very noticeable, but the differences between the formats can be clearly seen when done with larger datasets in the real world. </w:t>
+      </w:r>
+    </w:p>
+    <w:p>
+      <w:pPr>
+        <w:ind w:left="1416"/>
+        <w:rPr>
+          <w:noProof/>
+          <w:sz w:val="24"/>
+          <w:szCs w:val="24"/>
+        </w:rPr>
+      </w:pPr>
+      <w:r>
+        <w:rPr>
+          <w:noProof/>
+          <w:sz w:val="24"/>
+          <w:szCs w:val="24"/>
+        </w:rPr>
+        <w:t>In such a scenario, Avro and Parquet will offer the same efficiency in read/write speed on disk as they usually do.</w:t>
+      </w:r>
+    </w:p>
+    <w:p>
+      <w:pPr>
+        <w:ind w:left="1416"/>
+        <w:rPr>
+          <w:noProof/>
+          <w:sz w:val="24"/>
+          <w:szCs w:val="24"/>
+        </w:rPr>
+      </w:pPr>
+    </w:p>
+    <w:p>
+      <w:pPr>
+        <w:pStyle w:val="ListeParagraf"/>
+        <w:numPr>
+          <w:ilvl w:val="0"/>
+          <w:numId w:val="2"/>
+        </w:numPr>
+        <w:rPr>
+          <w:noProof/>
+          <w:sz w:val="24"/>
+          <w:szCs w:val="24"/>
+        </w:rPr>
+      </w:pPr>
+      <w:r>
+        <w:rPr>
+          <w:b/>
+          <w:bCs/>
+          <w:noProof/>
+          <w:sz w:val="24"/>
+          <w:szCs w:val="24"/>
+        </w:rPr>
+        <w:t>Compression Ratio</w:t>
+      </w:r>
+    </w:p>
+    <w:p>
+      <w:pPr>
+        <w:ind w:left="1416"/>
+        <w:rPr>
+          <w:noProof/>
+          <w:sz w:val="24"/>
+          <w:szCs w:val="24"/>
+        </w:rPr>
+      </w:pPr>
+      <w:r>
+        <w:rPr>
+          <w:noProof/>
+          <w:sz w:val="24"/>
+          <w:szCs w:val="24"/>
+        </w:rPr>
+        <w:lastRenderedPageBreak/>
+        <w:t>As mentioned in the previous sections on size, it is understood that Parquet and Avro have a compression feature. This compression feature allows for faster reading operations with a smaller footprint.</w:t>
+      </w:r>
     </w:p>
     <w:sectPr>
       <w:pgSz w:w="11906" w:h="16838"/>
@@ -1539,9 +2957,181 @@
 <file path=word/numbering.xml><?xml version="1.0" encoding="utf-8"?>
 <w:numbering xmlns:wpc="http://schemas.microsoft.com/office/word/2010/wordprocessingCanvas" xmlns:cx="http://schemas.microsoft.com/office/drawing/2014/chartex" xmlns:cx1="http://schemas.microsoft.com/office/drawing/2015/9/8/chartex" xmlns:cx2="http://schemas.microsoft.com/office/drawing/2015/10/21/chartex" xmlns:cx3="http://schemas.microsoft.com/office/drawing/2016/5/9/chartex" xmlns:cx4="http://schemas.microsoft.com/office/drawing/2016/5/10/chartex" xmlns:cx5="http://schemas.microsoft.com/office/drawing/2016/5/11/chartex" xmlns:cx6="http://schemas.microsoft.com/office/drawing/2016/5/12/chartex" xmlns:cx7="http://schemas.microsoft.com/office/drawing/2016/5/13/chartex" xmlns:cx8="http://schemas.microsoft.com/office/drawing/2016/5/14/chartex" xmlns:mc="http://schemas.openxmlformats.org/markup-compatibility/2006" xmlns:aink="http://schemas.microsoft.com/office/drawing/2016/ink" xmlns:am3d="http://schemas.microsoft.com/office/drawing/2017/model3d" xmlns:o="urn:schemas-microsoft-com:office:office" xmlns:oel="http://schemas.microsoft.com/office/2019/extlst" xmlns:r="http://schemas.openxmlformats.org/officeDocument/2006/relationships" xmlns:m="http://schemas.openxmlformats.org/officeDocument/2006/math" xmlns:v="urn:schemas-microsoft-com:vml" xmlns:wp14="http://schemas.microsoft.com/office/word/2010/wordprocessingDrawing" xmlns:wp="http://schemas.openxmlformats.org/drawingml/2006/wordprocessingDrawing" xmlns:w10="urn:schemas-microsoft-com:office:word" xmlns:w="http://schemas.openxmlformats.org/wordprocessingml/2006/main" xmlns:w14="http://schemas.microsoft.com/office/word/2010/wordml" xmlns:w15="http://schemas.microsoft.com/office/word/2012/wordml" xmlns:w16cex="http://schemas.microsoft.com/office/word/2018/wordml/cex" xmlns:w16cid="http://schemas.microsoft.com/office/word/2016/wordml/cid" xmlns:w16="http://schemas.microsoft.com/office/word/2018/wordml" xmlns:w16du="http://schemas.microsoft.com/office/word/2023/wordml/word16du" xmlns:w16sdtdh="http://schemas.microsoft.com/office/word/2020/wordml/sdtdatahash" xmlns:w16sdtfl="http://schemas.microsoft.com/office/word/2024/wordml/sdtformatlock" xmlns:w16se="http://schemas.microsoft.com/office/word/2015/wordml/symex" xmlns:wpg="http://schemas.microsoft.com/office/word/2010/wordprocessingGroup" xmlns:wpi="http://schemas.microsoft.com/office/word/2010/wordprocessingInk" xmlns:wne="http://schemas.microsoft.com/office/word/2006/wordml" xmlns:wps="http://schemas.microsoft.com/office/word/2010/wordprocessingShape" mc:Ignorable="w14 w15 w16se w16cid w16 w16cex w16sdtdh w16sdtfl w16du wp14">
   <w:abstractNum w:abstractNumId="0" w15:restartNumberingAfterBreak="0">
+    <w:nsid w:val="109D19B9"/>
+    <w:multiLevelType w:val="hybridMultilevel"/>
+    <w:tmpl w:val="073838D6"/>
+    <w:lvl w:ilvl="0" w:tplc="041F000F">
+      <w:start w:val="1"/>
+      <w:numFmt w:val="decimal"/>
+      <w:lvlText w:val="%1."/>
+      <w:lvlJc w:val="left"/>
+      <w:pPr>
+        <w:ind w:left="720" w:hanging="360"/>
+      </w:pPr>
+    </w:lvl>
+    <w:lvl w:ilvl="1" w:tplc="041F0019" w:tentative="1">
+      <w:start w:val="1"/>
+      <w:numFmt w:val="lowerLetter"/>
+      <w:lvlText w:val="%2."/>
+      <w:lvlJc w:val="left"/>
+      <w:pPr>
+        <w:ind w:left="1440" w:hanging="360"/>
+      </w:pPr>
+    </w:lvl>
+    <w:lvl w:ilvl="2" w:tplc="041F001B" w:tentative="1">
+      <w:start w:val="1"/>
+      <w:numFmt w:val="lowerRoman"/>
+      <w:lvlText w:val="%3."/>
+      <w:lvlJc w:val="right"/>
+      <w:pPr>
+        <w:ind w:left="2160" w:hanging="180"/>
+      </w:pPr>
+    </w:lvl>
+    <w:lvl w:ilvl="3" w:tplc="041F000F" w:tentative="1">
+      <w:start w:val="1"/>
+      <w:numFmt w:val="decimal"/>
+      <w:lvlText w:val="%4."/>
+      <w:lvlJc w:val="left"/>
+      <w:pPr>
+        <w:ind w:left="2880" w:hanging="360"/>
+      </w:pPr>
+    </w:lvl>
+    <w:lvl w:ilvl="4" w:tplc="041F0019" w:tentative="1">
+      <w:start w:val="1"/>
+      <w:numFmt w:val="lowerLetter"/>
+      <w:lvlText w:val="%5."/>
+      <w:lvlJc w:val="left"/>
+      <w:pPr>
+        <w:ind w:left="3600" w:hanging="360"/>
+      </w:pPr>
+    </w:lvl>
+    <w:lvl w:ilvl="5" w:tplc="041F001B" w:tentative="1">
+      <w:start w:val="1"/>
+      <w:numFmt w:val="lowerRoman"/>
+      <w:lvlText w:val="%6."/>
+      <w:lvlJc w:val="right"/>
+      <w:pPr>
+        <w:ind w:left="4320" w:hanging="180"/>
+      </w:pPr>
+    </w:lvl>
+    <w:lvl w:ilvl="6" w:tplc="041F000F" w:tentative="1">
+      <w:start w:val="1"/>
+      <w:numFmt w:val="decimal"/>
+      <w:lvlText w:val="%7."/>
+      <w:lvlJc w:val="left"/>
+      <w:pPr>
+        <w:ind w:left="5040" w:hanging="360"/>
+      </w:pPr>
+    </w:lvl>
+    <w:lvl w:ilvl="7" w:tplc="041F0019" w:tentative="1">
+      <w:start w:val="1"/>
+      <w:numFmt w:val="lowerLetter"/>
+      <w:lvlText w:val="%8."/>
+      <w:lvlJc w:val="left"/>
+      <w:pPr>
+        <w:ind w:left="5760" w:hanging="360"/>
+      </w:pPr>
+    </w:lvl>
+    <w:lvl w:ilvl="8" w:tplc="041F001B" w:tentative="1">
+      <w:start w:val="1"/>
+      <w:numFmt w:val="lowerRoman"/>
+      <w:lvlText w:val="%9."/>
+      <w:lvlJc w:val="right"/>
+      <w:pPr>
+        <w:ind w:left="6480" w:hanging="180"/>
+      </w:pPr>
+    </w:lvl>
+  </w:abstractNum>
+  <w:abstractNum w:abstractNumId="1" w15:restartNumberingAfterBreak="0">
+    <w:nsid w:val="3B420D08"/>
+    <w:multiLevelType w:val="hybridMultilevel"/>
+    <w:tmpl w:val="3EBE8E76"/>
+    <w:lvl w:ilvl="0" w:tplc="041F000F">
+      <w:start w:val="1"/>
+      <w:numFmt w:val="decimal"/>
+      <w:lvlText w:val="%1."/>
+      <w:lvlJc w:val="left"/>
+      <w:pPr>
+        <w:ind w:left="1068" w:hanging="360"/>
+      </w:pPr>
+    </w:lvl>
+    <w:lvl w:ilvl="1" w:tplc="041F0019">
+      <w:start w:val="1"/>
+      <w:numFmt w:val="lowerLetter"/>
+      <w:lvlText w:val="%2."/>
+      <w:lvlJc w:val="left"/>
+      <w:pPr>
+        <w:ind w:left="1788" w:hanging="360"/>
+      </w:pPr>
+    </w:lvl>
+    <w:lvl w:ilvl="2" w:tplc="041F001B" w:tentative="1">
+      <w:start w:val="1"/>
+      <w:numFmt w:val="lowerRoman"/>
+      <w:lvlText w:val="%3."/>
+      <w:lvlJc w:val="right"/>
+      <w:pPr>
+        <w:ind w:left="2508" w:hanging="180"/>
+      </w:pPr>
+    </w:lvl>
+    <w:lvl w:ilvl="3" w:tplc="041F000F" w:tentative="1">
+      <w:start w:val="1"/>
+      <w:numFmt w:val="decimal"/>
+      <w:lvlText w:val="%4."/>
+      <w:lvlJc w:val="left"/>
+      <w:pPr>
+        <w:ind w:left="3228" w:hanging="360"/>
+      </w:pPr>
+    </w:lvl>
+    <w:lvl w:ilvl="4" w:tplc="041F0019" w:tentative="1">
+      <w:start w:val="1"/>
+      <w:numFmt w:val="lowerLetter"/>
+      <w:lvlText w:val="%5."/>
+      <w:lvlJc w:val="left"/>
+      <w:pPr>
+        <w:ind w:left="3948" w:hanging="360"/>
+      </w:pPr>
+    </w:lvl>
+    <w:lvl w:ilvl="5" w:tplc="041F001B" w:tentative="1">
+      <w:start w:val="1"/>
+      <w:numFmt w:val="lowerRoman"/>
+      <w:lvlText w:val="%6."/>
+      <w:lvlJc w:val="right"/>
+      <w:pPr>
+        <w:ind w:left="4668" w:hanging="180"/>
+      </w:pPr>
+    </w:lvl>
+    <w:lvl w:ilvl="6" w:tplc="041F000F" w:tentative="1">
+      <w:start w:val="1"/>
+      <w:numFmt w:val="decimal"/>
+      <w:lvlText w:val="%7."/>
+      <w:lvlJc w:val="left"/>
+      <w:pPr>
+        <w:ind w:left="5388" w:hanging="360"/>
+      </w:pPr>
+    </w:lvl>
+    <w:lvl w:ilvl="7" w:tplc="041F0019" w:tentative="1">
+      <w:start w:val="1"/>
+      <w:numFmt w:val="lowerLetter"/>
+      <w:lvlText w:val="%8."/>
+      <w:lvlJc w:val="left"/>
+      <w:pPr>
+        <w:ind w:left="6108" w:hanging="360"/>
+      </w:pPr>
+    </w:lvl>
+    <w:lvl w:ilvl="8" w:tplc="041F001B" w:tentative="1">
+      <w:start w:val="1"/>
+      <w:numFmt w:val="lowerRoman"/>
+      <w:lvlText w:val="%9."/>
+      <w:lvlJc w:val="right"/>
+      <w:pPr>
+        <w:ind w:left="6828" w:hanging="180"/>
+      </w:pPr>
+    </w:lvl>
+  </w:abstractNum>
+  <w:abstractNum w:abstractNumId="2" w15:restartNumberingAfterBreak="0">
     <w:nsid w:val="6C8203DE"/>
     <w:multiLevelType w:val="hybridMultilevel"/>
-    <w:tmpl w:val="598E214E"/>
+    <w:tmpl w:val="F87EA95E"/>
     <w:lvl w:ilvl="0" w:tplc="041F0001">
       <w:start w:val="1"/>
       <w:numFmt w:val="bullet"/>
@@ -1651,7 +3241,7 @@
       </w:rPr>
     </w:lvl>
   </w:abstractNum>
-  <w:abstractNum w:abstractNumId="1" w15:restartNumberingAfterBreak="0">
+  <w:abstractNum w:abstractNumId="3" w15:restartNumberingAfterBreak="0">
     <w:nsid w:val="76BB444C"/>
     <w:multiLevelType w:val="hybridMultilevel"/>
     <w:tmpl w:val="11647760"/>
@@ -1738,10 +3328,16 @@
     </w:lvl>
   </w:abstractNum>
   <w:num w:numId="1" w16cid:durableId="796338401">
-    <w:abstractNumId w:val="1"/>
+    <w:abstractNumId w:val="3"/>
   </w:num>
   <w:num w:numId="2" w16cid:durableId="1552692730">
+    <w:abstractNumId w:val="2"/>
+  </w:num>
+  <w:num w:numId="3" w16cid:durableId="183136266">
     <w:abstractNumId w:val="0"/>
+  </w:num>
+  <w:num w:numId="4" w16cid:durableId="1377706340">
+    <w:abstractNumId w:val="1"/>
   </w:num>
 </w:numbering>
 </file>
@@ -2146,7 +3742,7 @@
   <w:style w:type="paragraph" w:default="1" w:styleId="Normal">
     <w:name w:val="Normal"/>
     <w:qFormat/>
-    <w:rsid w:val="00CF20A8"/>
+    <w:rsid w:val="004A7FFD"/>
   </w:style>
   <w:style w:type="paragraph" w:styleId="Balk1">
     <w:name w:val="heading 1"/>
@@ -2350,7 +3946,6 @@
   <w:style w:type="character" w:default="1" w:styleId="VarsaylanParagrafYazTipi">
     <w:name w:val="Default Paragraph Font"/>
     <w:uiPriority w:val="1"/>
-    <w:semiHidden/>
     <w:unhideWhenUsed/>
   </w:style>
   <w:style w:type="table" w:default="1" w:styleId="NormalTablo">

</xml_diff>